<commit_message>
Correção feita conforme orientação
</commit_message>
<xml_diff>
--- a/PID_Docs/ApêndiceB-Requisitos/PID_RequisitosNãoFuncionais.docx
+++ b/PID_Docs/ApêndiceB-Requisitos/PID_RequisitosNãoFuncionais.docx
@@ -1,6 +1,6 @@
 
 <file path=word/document.xml><?xml version="1.0" encoding="utf-8"?>
-<w:document xmlns:wpc="http://schemas.microsoft.com/office/word/2010/wordprocessingCanvas" xmlns:cx="http://schemas.microsoft.com/office/drawing/2014/chartex" xmlns:cx1="http://schemas.microsoft.com/office/drawing/2015/9/8/chartex" xmlns:mc="http://schemas.openxmlformats.org/markup-compatibility/2006" xmlns:o="urn:schemas-microsoft-com:office:office" xmlns:r="http://schemas.openxmlformats.org/officeDocument/2006/relationships" xmlns:m="http://schemas.openxmlformats.org/officeDocument/2006/math" xmlns:v="urn:schemas-microsoft-com:vml" xmlns:wp14="http://schemas.microsoft.com/office/word/2010/wordprocessingDrawing" xmlns:wp="http://schemas.openxmlformats.org/drawingml/2006/wordprocessingDrawing" xmlns:w10="urn:schemas-microsoft-com:office:word" xmlns:w="http://schemas.openxmlformats.org/wordprocessingml/2006/main" xmlns:w14="http://schemas.microsoft.com/office/word/2010/wordml" xmlns:w15="http://schemas.microsoft.com/office/word/2012/wordml" xmlns:w16se="http://schemas.microsoft.com/office/word/2015/wordml/symex" xmlns:wpg="http://schemas.microsoft.com/office/word/2010/wordprocessingGroup" xmlns:wpi="http://schemas.microsoft.com/office/word/2010/wordprocessingInk" xmlns:wne="http://schemas.microsoft.com/office/word/2006/wordml" xmlns:wps="http://schemas.microsoft.com/office/word/2010/wordprocessingShape" mc:Ignorable="w14 w15 w16se wp14">
+<w:document xmlns:wpc="http://schemas.microsoft.com/office/word/2010/wordprocessingCanvas" xmlns:cx="http://schemas.microsoft.com/office/drawing/2014/chartex" xmlns:cx1="http://schemas.microsoft.com/office/drawing/2015/9/8/chartex" xmlns:cx2="http://schemas.microsoft.com/office/drawing/2015/10/21/chartex" xmlns:cx3="http://schemas.microsoft.com/office/drawing/2016/5/9/chartex" xmlns:cx4="http://schemas.microsoft.com/office/drawing/2016/5/10/chartex" xmlns:cx5="http://schemas.microsoft.com/office/drawing/2016/5/11/chartex" xmlns:cx6="http://schemas.microsoft.com/office/drawing/2016/5/12/chartex" xmlns:cx7="http://schemas.microsoft.com/office/drawing/2016/5/13/chartex" xmlns:cx8="http://schemas.microsoft.com/office/drawing/2016/5/14/chartex" xmlns:mc="http://schemas.openxmlformats.org/markup-compatibility/2006" xmlns:aink="http://schemas.microsoft.com/office/drawing/2016/ink" xmlns:am3d="http://schemas.microsoft.com/office/drawing/2017/model3d" xmlns:o="urn:schemas-microsoft-com:office:office" xmlns:oel="http://schemas.microsoft.com/office/2019/extlst" xmlns:r="http://schemas.openxmlformats.org/officeDocument/2006/relationships" xmlns:m="http://schemas.openxmlformats.org/officeDocument/2006/math" xmlns:v="urn:schemas-microsoft-com:vml" xmlns:wp14="http://schemas.microsoft.com/office/word/2010/wordprocessingDrawing" xmlns:wp="http://schemas.openxmlformats.org/drawingml/2006/wordprocessingDrawing" xmlns:w10="urn:schemas-microsoft-com:office:word" xmlns:w="http://schemas.openxmlformats.org/wordprocessingml/2006/main" xmlns:w14="http://schemas.microsoft.com/office/word/2010/wordml" xmlns:w15="http://schemas.microsoft.com/office/word/2012/wordml" xmlns:w16cex="http://schemas.microsoft.com/office/word/2018/wordml/cex" xmlns:w16cid="http://schemas.microsoft.com/office/word/2016/wordml/cid" xmlns:w16="http://schemas.microsoft.com/office/word/2018/wordml" xmlns:w16du="http://schemas.microsoft.com/office/word/2023/wordml/word16du" xmlns:w16sdtdh="http://schemas.microsoft.com/office/word/2020/wordml/sdtdatahash" xmlns:w16sdtfl="http://schemas.microsoft.com/office/word/2024/wordml/sdtformatlock" xmlns:w16se="http://schemas.microsoft.com/office/word/2015/wordml/symex" xmlns:wpg="http://schemas.microsoft.com/office/word/2010/wordprocessingGroup" xmlns:wpi="http://schemas.microsoft.com/office/word/2010/wordprocessingInk" xmlns:wne="http://schemas.microsoft.com/office/word/2006/wordml" xmlns:wps="http://schemas.microsoft.com/office/word/2010/wordprocessingShape" mc:Ignorable="w14 w15 w16se w16cid w16 w16cex w16sdtdh w16sdtfl w16du wp14">
   <w:body>
     <w:p>
       <w:pPr>
@@ -492,8 +492,6 @@
         </w:rPr>
         <w:t xml:space="preserve">Criação de contas de fácil </w:t>
       </w:r>
-      <w:bookmarkStart w:id="2" w:name="_GoBack"/>
-      <w:bookmarkEnd w:id="2"/>
     </w:p>
     <w:p>
       <w:pPr>
@@ -600,7 +598,7 @@
           <w:color w:val="auto"/>
         </w:rPr>
       </w:pPr>
-      <w:bookmarkStart w:id="3" w:name="_Toc98916002"/>
+      <w:bookmarkStart w:id="2" w:name="_Toc98916002"/>
       <w:r>
         <w:rPr>
           <w:rFonts w:ascii="Times New Roman" w:hAnsi="Times New Roman" w:cs="Times New Roman"/>
@@ -609,7 +607,7 @@
         </w:rPr>
         <w:t>1.2 Eficiência</w:t>
       </w:r>
-      <w:bookmarkEnd w:id="3"/>
+      <w:bookmarkEnd w:id="2"/>
     </w:p>
     <w:p>
       <w:pPr>
@@ -940,7 +938,23 @@
           <w:sz w:val="24"/>
           <w:szCs w:val="24"/>
         </w:rPr>
-        <w:t>O processo de autenticação do usuário, incluindo o carregamento da interface inicial após o login, não deve ultrapassar 2 segundos, garantindo eficiência e boa experiência de uso.</w:t>
+        <w:t xml:space="preserve">O processo de autenticação do usuário, incluindo o carregamento da interface inicial após o login, não deve ultrapassar </w:t>
+      </w:r>
+      <w:r>
+        <w:rPr>
+          <w:rFonts w:ascii="Times New Roman" w:hAnsi="Times New Roman" w:cs="Times New Roman"/>
+          <w:sz w:val="24"/>
+          <w:szCs w:val="24"/>
+        </w:rPr>
+        <w:t>10</w:t>
+      </w:r>
+      <w:r>
+        <w:rPr>
+          <w:rFonts w:ascii="Times New Roman" w:hAnsi="Times New Roman" w:cs="Times New Roman"/>
+          <w:sz w:val="24"/>
+          <w:szCs w:val="24"/>
+        </w:rPr>
+        <w:t xml:space="preserve"> segundos, garantindo eficiência e boa experiência de uso.</w:t>
       </w:r>
     </w:p>
     <w:p>
@@ -959,7 +973,7 @@
           <w:color w:val="auto"/>
         </w:rPr>
       </w:pPr>
-      <w:bookmarkStart w:id="4" w:name="_Toc98916003"/>
+      <w:bookmarkStart w:id="3" w:name="_Toc98916003"/>
       <w:r>
         <w:rPr>
           <w:rFonts w:ascii="Times New Roman" w:hAnsi="Times New Roman" w:cs="Times New Roman"/>
@@ -968,7 +982,7 @@
         </w:rPr>
         <w:t>1.3 Confiabilidade</w:t>
       </w:r>
-      <w:bookmarkEnd w:id="4"/>
+      <w:bookmarkEnd w:id="3"/>
     </w:p>
     <w:p>
       <w:pPr>
@@ -1106,93 +1120,6 @@
           <w:lang w:eastAsia="pt-BR"/>
         </w:rPr>
       </w:pPr>
-    </w:p>
-    <w:p>
-      <w:pPr>
-        <w:rPr>
-          <w:rFonts w:ascii="Times New Roman" w:hAnsi="Times New Roman" w:cs="Times New Roman"/>
-          <w:sz w:val="24"/>
-          <w:szCs w:val="24"/>
-          <w:lang w:eastAsia="pt-BR"/>
-        </w:rPr>
-      </w:pPr>
-    </w:p>
-    <w:p>
-      <w:pPr>
-        <w:rPr>
-          <w:rFonts w:ascii="Times New Roman" w:hAnsi="Times New Roman" w:cs="Times New Roman"/>
-          <w:sz w:val="24"/>
-          <w:szCs w:val="24"/>
-          <w:lang w:eastAsia="pt-BR"/>
-        </w:rPr>
-      </w:pPr>
-    </w:p>
-    <w:p>
-      <w:pPr>
-        <w:rPr>
-          <w:rFonts w:ascii="Times New Roman" w:hAnsi="Times New Roman" w:cs="Times New Roman"/>
-          <w:sz w:val="24"/>
-          <w:szCs w:val="24"/>
-          <w:lang w:eastAsia="pt-BR"/>
-        </w:rPr>
-      </w:pPr>
-      <w:r>
-        <w:rPr>
-          <w:rFonts w:ascii="Times New Roman" w:hAnsi="Times New Roman" w:cs="Times New Roman"/>
-          <w:sz w:val="24"/>
-          <w:szCs w:val="24"/>
-          <w:lang w:eastAsia="pt-BR"/>
-        </w:rPr>
-        <w:t xml:space="preserve">RNF </w:t>
-      </w:r>
-      <w:r>
-        <w:rPr>
-          <w:rFonts w:ascii="Times New Roman" w:hAnsi="Times New Roman" w:cs="Times New Roman"/>
-          <w:sz w:val="24"/>
-          <w:szCs w:val="24"/>
-          <w:lang w:eastAsia="pt-BR"/>
-        </w:rPr>
-        <w:t>11</w:t>
-      </w:r>
-      <w:r>
-        <w:rPr>
-          <w:rFonts w:ascii="Times New Roman" w:hAnsi="Times New Roman" w:cs="Times New Roman"/>
-          <w:sz w:val="24"/>
-          <w:szCs w:val="24"/>
-          <w:lang w:eastAsia="pt-BR"/>
-        </w:rPr>
-        <w:t xml:space="preserve"> – Proteção contra falhas</w:t>
-      </w:r>
-    </w:p>
-    <w:p>
-      <w:pPr>
-        <w:jc w:val="both"/>
-        <w:rPr>
-          <w:rFonts w:ascii="Times New Roman" w:hAnsi="Times New Roman" w:cs="Times New Roman"/>
-          <w:sz w:val="24"/>
-          <w:szCs w:val="24"/>
-          <w:lang w:eastAsia="pt-BR"/>
-        </w:rPr>
-      </w:pPr>
-      <w:r>
-        <w:rPr>
-          <w:rFonts w:ascii="Times New Roman" w:hAnsi="Times New Roman" w:cs="Times New Roman"/>
-          <w:sz w:val="24"/>
-          <w:szCs w:val="24"/>
-          <w:lang w:eastAsia="pt-BR"/>
-        </w:rPr>
-        <w:lastRenderedPageBreak/>
-        <w:t>O sistema deve ser capaz de detectar e lidar com falhas</w:t>
-      </w:r>
-      <w:r>
-        <w:rPr>
-          <w:rFonts w:ascii="Times New Roman" w:hAnsi="Times New Roman" w:cs="Times New Roman"/>
-          <w:sz w:val="24"/>
-          <w:szCs w:val="24"/>
-          <w:lang w:eastAsia="pt-BR"/>
-        </w:rPr>
-        <w:t xml:space="preserve"> críticas, ele deverá conseguir se recuperar automaticamente em menos de 4 minutos.</w:t>
-      </w:r>
     </w:p>
     <w:p>
       <w:pPr>
@@ -1213,41 +1140,58 @@
           <w:color w:val="auto"/>
         </w:rPr>
       </w:pPr>
-      <w:bookmarkStart w:id="5" w:name="_Toc98916004"/>
+      <w:bookmarkStart w:id="4" w:name="_Toc98916004"/>
       <w:r>
         <w:rPr>
           <w:rFonts w:ascii="Times New Roman" w:hAnsi="Times New Roman" w:cs="Times New Roman"/>
           <w:b/>
           <w:color w:val="auto"/>
         </w:rPr>
+        <w:lastRenderedPageBreak/>
         <w:t>1.4 Portabilidade</w:t>
       </w:r>
-      <w:bookmarkEnd w:id="5"/>
-    </w:p>
-    <w:p>
-      <w:pPr>
-        <w:rPr>
-          <w:rFonts w:ascii="Times New Roman" w:hAnsi="Times New Roman" w:cs="Times New Roman"/>
-          <w:sz w:val="24"/>
-          <w:szCs w:val="24"/>
-        </w:rPr>
-      </w:pPr>
-    </w:p>
-    <w:p>
-      <w:pPr>
-        <w:rPr>
-          <w:rFonts w:ascii="Times New Roman" w:hAnsi="Times New Roman" w:cs="Times New Roman"/>
-          <w:sz w:val="24"/>
-          <w:szCs w:val="24"/>
-        </w:rPr>
-      </w:pPr>
-      <w:r>
-        <w:rPr>
-          <w:rFonts w:ascii="Times New Roman" w:hAnsi="Times New Roman" w:cs="Times New Roman"/>
-          <w:sz w:val="24"/>
-          <w:szCs w:val="24"/>
-        </w:rPr>
-        <w:t>RNF 12 – Compatibilidade com</w:t>
+      <w:bookmarkEnd w:id="4"/>
+    </w:p>
+    <w:p>
+      <w:pPr>
+        <w:rPr>
+          <w:rFonts w:ascii="Times New Roman" w:hAnsi="Times New Roman" w:cs="Times New Roman"/>
+          <w:sz w:val="24"/>
+          <w:szCs w:val="24"/>
+        </w:rPr>
+      </w:pPr>
+    </w:p>
+    <w:p>
+      <w:pPr>
+        <w:rPr>
+          <w:rFonts w:ascii="Times New Roman" w:hAnsi="Times New Roman" w:cs="Times New Roman"/>
+          <w:sz w:val="24"/>
+          <w:szCs w:val="24"/>
+        </w:rPr>
+      </w:pPr>
+      <w:r>
+        <w:rPr>
+          <w:rFonts w:ascii="Times New Roman" w:hAnsi="Times New Roman" w:cs="Times New Roman"/>
+          <w:sz w:val="24"/>
+          <w:szCs w:val="24"/>
+        </w:rPr>
+        <w:t>RNF 1</w:t>
+      </w:r>
+      <w:r>
+        <w:rPr>
+          <w:rFonts w:ascii="Times New Roman" w:hAnsi="Times New Roman" w:cs="Times New Roman"/>
+          <w:sz w:val="24"/>
+          <w:szCs w:val="24"/>
+        </w:rPr>
+        <w:t>1</w:t>
+      </w:r>
+      <w:r>
+        <w:rPr>
+          <w:rFonts w:ascii="Times New Roman" w:hAnsi="Times New Roman" w:cs="Times New Roman"/>
+          <w:sz w:val="24"/>
+          <w:szCs w:val="24"/>
+        </w:rPr>
+        <w:t xml:space="preserve"> – Compatibilidade com</w:t>
       </w:r>
       <w:r>
         <w:rPr>
@@ -1263,7 +1207,7 @@
           <w:sz w:val="24"/>
           <w:szCs w:val="24"/>
         </w:rPr>
-        <w:t>navegador Google Chrome</w:t>
+        <w:t>Cross-Browsers</w:t>
       </w:r>
     </w:p>
     <w:p>
@@ -1289,31 +1233,7 @@
           <w:sz w:val="24"/>
           <w:szCs w:val="24"/>
         </w:rPr>
-        <w:t>no</w:t>
-      </w:r>
-      <w:r>
-        <w:rPr>
-          <w:rFonts w:ascii="Times New Roman" w:hAnsi="Times New Roman" w:cs="Times New Roman"/>
-          <w:sz w:val="24"/>
-          <w:szCs w:val="24"/>
-        </w:rPr>
-        <w:t xml:space="preserve"> navegador</w:t>
-      </w:r>
-      <w:r>
-        <w:rPr>
-          <w:rFonts w:ascii="Times New Roman" w:hAnsi="Times New Roman" w:cs="Times New Roman"/>
-          <w:sz w:val="24"/>
-          <w:szCs w:val="24"/>
-        </w:rPr>
-        <w:t xml:space="preserve"> Google C</w:t>
-      </w:r>
-      <w:r>
-        <w:rPr>
-          <w:rFonts w:ascii="Times New Roman" w:hAnsi="Times New Roman" w:cs="Times New Roman"/>
-          <w:sz w:val="24"/>
-          <w:szCs w:val="24"/>
-        </w:rPr>
-        <w:t>hrome</w:t>
+        <w:t>em múltiplos navegadores diferentes</w:t>
       </w:r>
       <w:r>
         <w:rPr>
@@ -1326,6 +1246,156 @@
     </w:p>
     <w:p>
       <w:pPr>
+        <w:jc w:val="both"/>
+        <w:rPr>
+          <w:rFonts w:ascii="Times New Roman" w:hAnsi="Times New Roman" w:cs="Times New Roman"/>
+          <w:sz w:val="24"/>
+          <w:szCs w:val="24"/>
+        </w:rPr>
+      </w:pPr>
+    </w:p>
+    <w:p>
+      <w:pPr>
+        <w:rPr>
+          <w:rFonts w:ascii="Times New Roman" w:hAnsi="Times New Roman" w:cs="Times New Roman"/>
+          <w:sz w:val="24"/>
+          <w:szCs w:val="24"/>
+        </w:rPr>
+      </w:pPr>
+      <w:r>
+        <w:rPr>
+          <w:rFonts w:ascii="Times New Roman" w:hAnsi="Times New Roman" w:cs="Times New Roman"/>
+          <w:sz w:val="24"/>
+          <w:szCs w:val="24"/>
+        </w:rPr>
+        <w:t xml:space="preserve">RNF </w:t>
+      </w:r>
+      <w:r>
+        <w:rPr>
+          <w:rFonts w:ascii="Times New Roman" w:hAnsi="Times New Roman" w:cs="Times New Roman"/>
+          <w:sz w:val="24"/>
+          <w:szCs w:val="24"/>
+        </w:rPr>
+        <w:t>1</w:t>
+      </w:r>
+      <w:r>
+        <w:rPr>
+          <w:rFonts w:ascii="Times New Roman" w:hAnsi="Times New Roman" w:cs="Times New Roman"/>
+          <w:sz w:val="24"/>
+          <w:szCs w:val="24"/>
+        </w:rPr>
+        <w:t>2</w:t>
+      </w:r>
+      <w:r>
+        <w:rPr>
+          <w:rFonts w:ascii="Times New Roman" w:hAnsi="Times New Roman" w:cs="Times New Roman"/>
+          <w:sz w:val="24"/>
+          <w:szCs w:val="24"/>
+        </w:rPr>
+        <w:t xml:space="preserve"> – </w:t>
+      </w:r>
+      <w:r>
+        <w:rPr>
+          <w:rFonts w:ascii="Times New Roman" w:hAnsi="Times New Roman" w:cs="Times New Roman"/>
+          <w:sz w:val="24"/>
+          <w:szCs w:val="24"/>
+        </w:rPr>
+        <w:t>Compatibilidade</w:t>
+      </w:r>
+      <w:r>
+        <w:rPr>
+          <w:rFonts w:ascii="Times New Roman" w:hAnsi="Times New Roman" w:cs="Times New Roman"/>
+          <w:sz w:val="24"/>
+          <w:szCs w:val="24"/>
+        </w:rPr>
+        <w:t xml:space="preserve"> </w:t>
+      </w:r>
+      <w:r>
+        <w:rPr>
+          <w:rFonts w:ascii="Times New Roman" w:hAnsi="Times New Roman" w:cs="Times New Roman"/>
+          <w:sz w:val="24"/>
+          <w:szCs w:val="24"/>
+        </w:rPr>
+        <w:t xml:space="preserve">com </w:t>
+      </w:r>
+      <w:r>
+        <w:rPr>
+          <w:rFonts w:ascii="Times New Roman" w:hAnsi="Times New Roman" w:cs="Times New Roman"/>
+          <w:sz w:val="24"/>
+          <w:szCs w:val="24"/>
+        </w:rPr>
+        <w:t>Cross-Browsers</w:t>
+      </w:r>
+      <w:r>
+        <w:rPr>
+          <w:rFonts w:ascii="Times New Roman" w:hAnsi="Times New Roman" w:cs="Times New Roman"/>
+          <w:sz w:val="24"/>
+          <w:szCs w:val="24"/>
+        </w:rPr>
+        <w:t xml:space="preserve"> móveis</w:t>
+      </w:r>
+    </w:p>
+    <w:p>
+      <w:pPr>
+        <w:jc w:val="both"/>
+        <w:rPr>
+          <w:rFonts w:ascii="Times New Roman" w:hAnsi="Times New Roman" w:cs="Times New Roman"/>
+          <w:sz w:val="24"/>
+          <w:szCs w:val="24"/>
+        </w:rPr>
+      </w:pPr>
+      <w:r>
+        <w:rPr>
+          <w:rFonts w:ascii="Times New Roman" w:hAnsi="Times New Roman" w:cs="Times New Roman"/>
+          <w:sz w:val="24"/>
+          <w:szCs w:val="24"/>
+        </w:rPr>
+        <w:t xml:space="preserve">O sistema deve </w:t>
+      </w:r>
+      <w:r>
+        <w:rPr>
+          <w:rFonts w:ascii="Times New Roman" w:hAnsi="Times New Roman" w:cs="Times New Roman"/>
+          <w:sz w:val="24"/>
+          <w:szCs w:val="24"/>
+        </w:rPr>
+        <w:t xml:space="preserve">funcionar corretamente </w:t>
+      </w:r>
+      <w:r>
+        <w:rPr>
+          <w:rFonts w:ascii="Times New Roman" w:hAnsi="Times New Roman" w:cs="Times New Roman"/>
+          <w:sz w:val="24"/>
+          <w:szCs w:val="24"/>
+        </w:rPr>
+        <w:t xml:space="preserve">em múltiplos navegadores </w:t>
+      </w:r>
+      <w:r>
+        <w:rPr>
+          <w:rFonts w:ascii="Times New Roman" w:hAnsi="Times New Roman" w:cs="Times New Roman"/>
+          <w:sz w:val="24"/>
+          <w:szCs w:val="24"/>
+        </w:rPr>
+        <w:t xml:space="preserve">móveis </w:t>
+      </w:r>
+      <w:r>
+        <w:rPr>
+          <w:rFonts w:ascii="Times New Roman" w:hAnsi="Times New Roman" w:cs="Times New Roman"/>
+          <w:sz w:val="24"/>
+          <w:szCs w:val="24"/>
+        </w:rPr>
+        <w:t>diferentes</w:t>
+      </w:r>
+      <w:r>
+        <w:rPr>
+          <w:rFonts w:ascii="Times New Roman" w:hAnsi="Times New Roman" w:cs="Times New Roman"/>
+          <w:sz w:val="24"/>
+          <w:szCs w:val="24"/>
+        </w:rPr>
+        <w:t>.</w:t>
+      </w:r>
+    </w:p>
+    <w:p>
+      <w:pPr>
+        <w:jc w:val="both"/>
         <w:rPr>
           <w:rFonts w:ascii="Times New Roman" w:hAnsi="Times New Roman" w:cs="Times New Roman"/>
           <w:sz w:val="24"/>
@@ -1363,15 +1433,15 @@
           <w:sz w:val="24"/>
           <w:szCs w:val="24"/>
         </w:rPr>
-        <w:t xml:space="preserve"> – Compatibilidade com </w:t>
-      </w:r>
-      <w:r>
-        <w:rPr>
-          <w:rFonts w:ascii="Times New Roman" w:hAnsi="Times New Roman" w:cs="Times New Roman"/>
-          <w:sz w:val="24"/>
-          <w:szCs w:val="24"/>
-        </w:rPr>
-        <w:t>navegar Mozilla Firefox</w:t>
+        <w:t xml:space="preserve"> – </w:t>
+      </w:r>
+      <w:r>
+        <w:rPr>
+          <w:rFonts w:ascii="Times New Roman" w:hAnsi="Times New Roman" w:cs="Times New Roman"/>
+          <w:sz w:val="24"/>
+          <w:szCs w:val="24"/>
+        </w:rPr>
+        <w:t>Compatibilidade com sistemas operacionais de Smartphones</w:t>
       </w:r>
     </w:p>
     <w:p>
@@ -1389,235 +1459,7 @@
           <w:sz w:val="24"/>
           <w:szCs w:val="24"/>
         </w:rPr>
-        <w:t xml:space="preserve">O sistema deve funcionar corretamente no navegador </w:t>
-      </w:r>
-      <w:r>
-        <w:rPr>
-          <w:rFonts w:ascii="Times New Roman" w:hAnsi="Times New Roman" w:cs="Times New Roman"/>
-          <w:sz w:val="24"/>
-          <w:szCs w:val="24"/>
-        </w:rPr>
-        <w:t xml:space="preserve">Mozilla Firefox </w:t>
-      </w:r>
-    </w:p>
-    <w:p>
-      <w:pPr>
-        <w:rPr>
-          <w:rFonts w:ascii="Times New Roman" w:hAnsi="Times New Roman" w:cs="Times New Roman"/>
-          <w:sz w:val="24"/>
-          <w:szCs w:val="24"/>
-        </w:rPr>
-      </w:pPr>
-    </w:p>
-    <w:p>
-      <w:pPr>
-        <w:rPr>
-          <w:rFonts w:ascii="Times New Roman" w:hAnsi="Times New Roman" w:cs="Times New Roman"/>
-          <w:sz w:val="24"/>
-          <w:szCs w:val="24"/>
-        </w:rPr>
-      </w:pPr>
-      <w:r>
-        <w:rPr>
-          <w:rFonts w:ascii="Times New Roman" w:hAnsi="Times New Roman" w:cs="Times New Roman"/>
-          <w:sz w:val="24"/>
-          <w:szCs w:val="24"/>
-        </w:rPr>
-        <w:t>RNF 1</w:t>
-      </w:r>
-      <w:r>
-        <w:rPr>
-          <w:rFonts w:ascii="Times New Roman" w:hAnsi="Times New Roman" w:cs="Times New Roman"/>
-          <w:sz w:val="24"/>
-          <w:szCs w:val="24"/>
-        </w:rPr>
-        <w:t>4</w:t>
-      </w:r>
-      <w:r>
-        <w:rPr>
-          <w:rFonts w:ascii="Times New Roman" w:hAnsi="Times New Roman" w:cs="Times New Roman"/>
-          <w:sz w:val="24"/>
-          <w:szCs w:val="24"/>
-        </w:rPr>
-        <w:t xml:space="preserve"> – Compatibilidade com navega</w:t>
-      </w:r>
-      <w:r>
-        <w:rPr>
-          <w:rFonts w:ascii="Times New Roman" w:hAnsi="Times New Roman" w:cs="Times New Roman"/>
-          <w:sz w:val="24"/>
-          <w:szCs w:val="24"/>
-        </w:rPr>
-        <w:t>dor Microsoft Edge</w:t>
-      </w:r>
-    </w:p>
-    <w:p>
-      <w:pPr>
-        <w:jc w:val="both"/>
-        <w:rPr>
-          <w:rFonts w:ascii="Times New Roman" w:hAnsi="Times New Roman" w:cs="Times New Roman"/>
-          <w:sz w:val="24"/>
-          <w:szCs w:val="24"/>
-        </w:rPr>
-      </w:pPr>
-      <w:r>
-        <w:rPr>
-          <w:rFonts w:ascii="Times New Roman" w:hAnsi="Times New Roman" w:cs="Times New Roman"/>
-          <w:sz w:val="24"/>
-          <w:szCs w:val="24"/>
-        </w:rPr>
-        <w:t xml:space="preserve">O sistema deve funcionar corretamente no navegador </w:t>
-      </w:r>
-      <w:r>
-        <w:rPr>
-          <w:rFonts w:ascii="Times New Roman" w:hAnsi="Times New Roman" w:cs="Times New Roman"/>
-          <w:sz w:val="24"/>
-          <w:szCs w:val="24"/>
-        </w:rPr>
-        <w:t>Microsoft Edge</w:t>
-      </w:r>
-    </w:p>
-    <w:p>
-      <w:pPr>
-        <w:rPr>
-          <w:rFonts w:ascii="Times New Roman" w:hAnsi="Times New Roman" w:cs="Times New Roman"/>
-          <w:sz w:val="24"/>
-          <w:szCs w:val="24"/>
-        </w:rPr>
-      </w:pPr>
-    </w:p>
-    <w:p>
-      <w:pPr>
-        <w:rPr>
-          <w:rFonts w:ascii="Times New Roman" w:hAnsi="Times New Roman" w:cs="Times New Roman"/>
-          <w:sz w:val="24"/>
-          <w:szCs w:val="24"/>
-        </w:rPr>
-      </w:pPr>
-      <w:r>
-        <w:rPr>
-          <w:rFonts w:ascii="Times New Roman" w:hAnsi="Times New Roman" w:cs="Times New Roman"/>
-          <w:sz w:val="24"/>
-          <w:szCs w:val="24"/>
-        </w:rPr>
-        <w:t>RNF 1</w:t>
-      </w:r>
-      <w:r>
-        <w:rPr>
-          <w:rFonts w:ascii="Times New Roman" w:hAnsi="Times New Roman" w:cs="Times New Roman"/>
-          <w:sz w:val="24"/>
-          <w:szCs w:val="24"/>
-        </w:rPr>
-        <w:t>5</w:t>
-      </w:r>
-      <w:r>
-        <w:rPr>
-          <w:rFonts w:ascii="Times New Roman" w:hAnsi="Times New Roman" w:cs="Times New Roman"/>
-          <w:sz w:val="24"/>
-          <w:szCs w:val="24"/>
-        </w:rPr>
-        <w:t xml:space="preserve"> – Compatibilidade com </w:t>
-      </w:r>
-      <w:r>
-        <w:rPr>
-          <w:rFonts w:ascii="Times New Roman" w:hAnsi="Times New Roman" w:cs="Times New Roman"/>
-          <w:sz w:val="24"/>
-          <w:szCs w:val="24"/>
-        </w:rPr>
-        <w:t>diferentes navegadores</w:t>
-      </w:r>
-    </w:p>
-    <w:p>
-      <w:pPr>
-        <w:jc w:val="both"/>
-        <w:rPr>
-          <w:rFonts w:ascii="Times New Roman" w:hAnsi="Times New Roman" w:cs="Times New Roman"/>
-          <w:sz w:val="24"/>
-          <w:szCs w:val="24"/>
-        </w:rPr>
-      </w:pPr>
-      <w:r>
-        <w:rPr>
-          <w:rFonts w:ascii="Times New Roman" w:hAnsi="Times New Roman" w:cs="Times New Roman"/>
-          <w:sz w:val="24"/>
-          <w:szCs w:val="24"/>
-        </w:rPr>
-        <w:t xml:space="preserve">O sistema deve funcionar corretamente </w:t>
-      </w:r>
-      <w:r>
-        <w:rPr>
-          <w:rFonts w:ascii="Times New Roman" w:hAnsi="Times New Roman" w:cs="Times New Roman"/>
-          <w:sz w:val="24"/>
-          <w:szCs w:val="24"/>
-        </w:rPr>
-        <w:t>em diferentes navegadores derivados do navegador Google Chrome.</w:t>
-      </w:r>
-    </w:p>
-    <w:p>
-      <w:pPr>
-        <w:rPr>
-          <w:rFonts w:ascii="Times New Roman" w:hAnsi="Times New Roman" w:cs="Times New Roman"/>
-          <w:sz w:val="24"/>
-          <w:szCs w:val="24"/>
-        </w:rPr>
-      </w:pPr>
-    </w:p>
-    <w:p>
-      <w:pPr>
-        <w:rPr>
-          <w:rFonts w:ascii="Times New Roman" w:hAnsi="Times New Roman" w:cs="Times New Roman"/>
-          <w:sz w:val="24"/>
-          <w:szCs w:val="24"/>
-        </w:rPr>
-      </w:pPr>
-      <w:r>
-        <w:rPr>
-          <w:rFonts w:ascii="Times New Roman" w:hAnsi="Times New Roman" w:cs="Times New Roman"/>
-          <w:sz w:val="24"/>
-          <w:szCs w:val="24"/>
-        </w:rPr>
-        <w:t xml:space="preserve">RNF </w:t>
-      </w:r>
-      <w:r>
-        <w:rPr>
-          <w:rFonts w:ascii="Times New Roman" w:hAnsi="Times New Roman" w:cs="Times New Roman"/>
-          <w:sz w:val="24"/>
-          <w:szCs w:val="24"/>
-        </w:rPr>
-        <w:t>1</w:t>
-      </w:r>
-      <w:r>
-        <w:rPr>
-          <w:rFonts w:ascii="Times New Roman" w:hAnsi="Times New Roman" w:cs="Times New Roman"/>
-          <w:sz w:val="24"/>
-          <w:szCs w:val="24"/>
-        </w:rPr>
-        <w:t>6</w:t>
-      </w:r>
-      <w:r>
-        <w:rPr>
-          <w:rFonts w:ascii="Times New Roman" w:hAnsi="Times New Roman" w:cs="Times New Roman"/>
-          <w:sz w:val="24"/>
-          <w:szCs w:val="24"/>
-        </w:rPr>
-        <w:t xml:space="preserve"> – Acesso via navegadores móveis</w:t>
-      </w:r>
-    </w:p>
-    <w:p>
-      <w:pPr>
-        <w:jc w:val="both"/>
-        <w:rPr>
-          <w:rFonts w:ascii="Times New Roman" w:hAnsi="Times New Roman" w:cs="Times New Roman"/>
-          <w:sz w:val="24"/>
-          <w:szCs w:val="24"/>
-        </w:rPr>
-      </w:pPr>
-      <w:r>
-        <w:rPr>
-          <w:rFonts w:ascii="Times New Roman" w:hAnsi="Times New Roman" w:cs="Times New Roman"/>
-          <w:sz w:val="24"/>
-          <w:szCs w:val="24"/>
-        </w:rPr>
-        <w:t>O sistema deve ser compatível com navegadores móveis</w:t>
+        <w:t>O sistema deve ser compatível com Android (versão 8.0 ou superior) e iOS (versão 14 ou superior)</w:t>
       </w:r>
       <w:r>
         <w:rPr>
@@ -1627,102 +1469,6 @@
         </w:rPr>
         <w:t>.</w:t>
       </w:r>
-    </w:p>
-    <w:p>
-      <w:pPr>
-        <w:rPr>
-          <w:rFonts w:ascii="Times New Roman" w:hAnsi="Times New Roman" w:cs="Times New Roman"/>
-          <w:sz w:val="24"/>
-          <w:szCs w:val="24"/>
-        </w:rPr>
-      </w:pPr>
-    </w:p>
-    <w:p>
-      <w:pPr>
-        <w:rPr>
-          <w:rFonts w:ascii="Times New Roman" w:hAnsi="Times New Roman" w:cs="Times New Roman"/>
-          <w:sz w:val="24"/>
-          <w:szCs w:val="24"/>
-        </w:rPr>
-      </w:pPr>
-      <w:r>
-        <w:rPr>
-          <w:rFonts w:ascii="Times New Roman" w:hAnsi="Times New Roman" w:cs="Times New Roman"/>
-          <w:sz w:val="24"/>
-          <w:szCs w:val="24"/>
-        </w:rPr>
-        <w:t>RNF 1</w:t>
-      </w:r>
-      <w:r>
-        <w:rPr>
-          <w:rFonts w:ascii="Times New Roman" w:hAnsi="Times New Roman" w:cs="Times New Roman"/>
-          <w:sz w:val="24"/>
-          <w:szCs w:val="24"/>
-        </w:rPr>
-        <w:t>7</w:t>
-      </w:r>
-      <w:r>
-        <w:rPr>
-          <w:rFonts w:ascii="Times New Roman" w:hAnsi="Times New Roman" w:cs="Times New Roman"/>
-          <w:sz w:val="24"/>
-          <w:szCs w:val="24"/>
-        </w:rPr>
-        <w:t xml:space="preserve"> – </w:t>
-      </w:r>
-      <w:r>
-        <w:rPr>
-          <w:rFonts w:ascii="Times New Roman" w:hAnsi="Times New Roman" w:cs="Times New Roman"/>
-          <w:sz w:val="24"/>
-          <w:szCs w:val="24"/>
-        </w:rPr>
-        <w:t>Compatibilidade com sistemas operacionais de Smartphones</w:t>
-      </w:r>
-    </w:p>
-    <w:p>
-      <w:pPr>
-        <w:jc w:val="both"/>
-        <w:rPr>
-          <w:rFonts w:ascii="Times New Roman" w:hAnsi="Times New Roman" w:cs="Times New Roman"/>
-          <w:sz w:val="24"/>
-          <w:szCs w:val="24"/>
-        </w:rPr>
-      </w:pPr>
-      <w:r>
-        <w:rPr>
-          <w:rFonts w:ascii="Times New Roman" w:hAnsi="Times New Roman" w:cs="Times New Roman"/>
-          <w:sz w:val="24"/>
-          <w:szCs w:val="24"/>
-        </w:rPr>
-        <w:t>O sistema deve ser compatível com Android (versão 8.0 ou superior) e iOS (versão 14 ou superior)</w:t>
-      </w:r>
-      <w:r>
-        <w:rPr>
-          <w:rFonts w:ascii="Times New Roman" w:hAnsi="Times New Roman" w:cs="Times New Roman"/>
-          <w:sz w:val="24"/>
-          <w:szCs w:val="24"/>
-        </w:rPr>
-        <w:t>.</w:t>
-      </w:r>
-    </w:p>
-    <w:p>
-      <w:pPr>
-        <w:jc w:val="both"/>
-        <w:rPr>
-          <w:rFonts w:ascii="Times New Roman" w:hAnsi="Times New Roman" w:cs="Times New Roman"/>
-          <w:sz w:val="24"/>
-          <w:szCs w:val="24"/>
-        </w:rPr>
-      </w:pPr>
-    </w:p>
-    <w:p>
-      <w:pPr>
-        <w:jc w:val="both"/>
-        <w:rPr>
-          <w:rFonts w:ascii="Times New Roman" w:hAnsi="Times New Roman" w:cs="Times New Roman"/>
-          <w:sz w:val="24"/>
-          <w:szCs w:val="24"/>
-        </w:rPr>
-      </w:pPr>
     </w:p>
     <w:p>
       <w:pPr>
@@ -1745,7 +1491,7 @@
           <w:szCs w:val="24"/>
         </w:rPr>
       </w:pPr>
-      <w:bookmarkStart w:id="6" w:name="_Toc98916005"/>
+      <w:bookmarkStart w:id="5" w:name="_Toc98916005"/>
       <w:r>
         <w:rPr>
           <w:rFonts w:ascii="Times New Roman" w:hAnsi="Times New Roman" w:cs="Times New Roman"/>
@@ -1766,7 +1512,7 @@
         </w:rPr>
         <w:t>Organizacional</w:t>
       </w:r>
-      <w:bookmarkEnd w:id="6"/>
+      <w:bookmarkEnd w:id="5"/>
     </w:p>
     <w:p>
       <w:pPr>
@@ -1788,7 +1534,7 @@
           <w:color w:val="auto"/>
         </w:rPr>
       </w:pPr>
-      <w:bookmarkStart w:id="7" w:name="_Toc98916006"/>
+      <w:bookmarkStart w:id="6" w:name="_Toc98916006"/>
       <w:r>
         <w:rPr>
           <w:rFonts w:ascii="Times New Roman" w:hAnsi="Times New Roman" w:cs="Times New Roman"/>
@@ -1797,7 +1543,7 @@
         </w:rPr>
         <w:t>2.1 Entrega</w:t>
       </w:r>
-      <w:bookmarkEnd w:id="7"/>
+      <w:bookmarkEnd w:id="6"/>
     </w:p>
     <w:p>
       <w:pPr>
@@ -1838,7 +1584,7 @@
           <w:sz w:val="24"/>
           <w:szCs w:val="24"/>
         </w:rPr>
-        <w:t>8</w:t>
+        <w:t>4</w:t>
       </w:r>
       <w:r>
         <w:rPr>
@@ -1893,7 +1639,7 @@
           <w:color w:val="auto"/>
         </w:rPr>
       </w:pPr>
-      <w:bookmarkStart w:id="8" w:name="_Toc98916007"/>
+      <w:bookmarkStart w:id="7" w:name="_Toc98916007"/>
       <w:r>
         <w:rPr>
           <w:rFonts w:ascii="Times New Roman" w:hAnsi="Times New Roman" w:cs="Times New Roman"/>
@@ -1902,7 +1648,7 @@
         </w:rPr>
         <w:t>2.2 Implementação</w:t>
       </w:r>
-      <w:bookmarkEnd w:id="8"/>
+      <w:bookmarkEnd w:id="7"/>
     </w:p>
     <w:p>
       <w:pPr>
@@ -1936,7 +1682,7 @@
           <w:szCs w:val="24"/>
           <w:lang w:eastAsia="pt-BR"/>
         </w:rPr>
-        <w:t>9</w:t>
+        <w:t>5</w:t>
       </w:r>
       <w:r>
         <w:rPr>
@@ -2012,7 +1758,7 @@
           <w:szCs w:val="24"/>
           <w:lang w:eastAsia="pt-BR"/>
         </w:rPr>
-        <w:t>20</w:t>
+        <w:t>16</w:t>
       </w:r>
       <w:r>
         <w:rPr>
@@ -2070,6 +1816,7 @@
           <w:szCs w:val="24"/>
           <w:lang w:eastAsia="pt-BR"/>
         </w:rPr>
+        <w:lastRenderedPageBreak/>
         <w:t xml:space="preserve">RNF </w:t>
       </w:r>
       <w:r>
@@ -2079,16 +1826,36 @@
           <w:szCs w:val="24"/>
           <w:lang w:eastAsia="pt-BR"/>
         </w:rPr>
-        <w:t>21</w:t>
-      </w:r>
-      <w:r>
-        <w:rPr>
-          <w:rFonts w:ascii="Times New Roman" w:hAnsi="Times New Roman" w:cs="Times New Roman"/>
-          <w:sz w:val="24"/>
-          <w:szCs w:val="24"/>
-          <w:lang w:eastAsia="pt-BR"/>
-        </w:rPr>
-        <w:t xml:space="preserve"> – Backend em Java com Spring Boot</w:t>
+        <w:t>17</w:t>
+      </w:r>
+      <w:r>
+        <w:rPr>
+          <w:rFonts w:ascii="Times New Roman" w:hAnsi="Times New Roman" w:cs="Times New Roman"/>
+          <w:sz w:val="24"/>
+          <w:szCs w:val="24"/>
+          <w:lang w:eastAsia="pt-BR"/>
+        </w:rPr>
+        <w:t xml:space="preserve"> – </w:t>
+      </w:r>
+      <w:proofErr w:type="spellStart"/>
+      <w:r>
+        <w:rPr>
+          <w:rFonts w:ascii="Times New Roman" w:hAnsi="Times New Roman" w:cs="Times New Roman"/>
+          <w:sz w:val="24"/>
+          <w:szCs w:val="24"/>
+          <w:lang w:eastAsia="pt-BR"/>
+        </w:rPr>
+        <w:t>Backend</w:t>
+      </w:r>
+      <w:proofErr w:type="spellEnd"/>
+      <w:r>
+        <w:rPr>
+          <w:rFonts w:ascii="Times New Roman" w:hAnsi="Times New Roman" w:cs="Times New Roman"/>
+          <w:sz w:val="24"/>
+          <w:szCs w:val="24"/>
+          <w:lang w:eastAsia="pt-BR"/>
+        </w:rPr>
+        <w:t xml:space="preserve"> em Java com Spring Boot</w:t>
       </w:r>
     </w:p>
     <w:p>
@@ -2108,7 +1875,27 @@
           <w:szCs w:val="24"/>
           <w:lang w:eastAsia="pt-BR"/>
         </w:rPr>
-        <w:t>O backend do sistema deve ser desenvolvido em Java, utilizando o framework Spring Boot, a fim de garantir escalabilidade, segurança e integração eficiente com o banco de dados.</w:t>
+        <w:t xml:space="preserve">O </w:t>
+      </w:r>
+      <w:proofErr w:type="spellStart"/>
+      <w:r>
+        <w:rPr>
+          <w:rFonts w:ascii="Times New Roman" w:hAnsi="Times New Roman" w:cs="Times New Roman"/>
+          <w:sz w:val="24"/>
+          <w:szCs w:val="24"/>
+          <w:lang w:eastAsia="pt-BR"/>
+        </w:rPr>
+        <w:t>backend</w:t>
+      </w:r>
+      <w:proofErr w:type="spellEnd"/>
+      <w:r>
+        <w:rPr>
+          <w:rFonts w:ascii="Times New Roman" w:hAnsi="Times New Roman" w:cs="Times New Roman"/>
+          <w:sz w:val="24"/>
+          <w:szCs w:val="24"/>
+          <w:lang w:eastAsia="pt-BR"/>
+        </w:rPr>
+        <w:t xml:space="preserve"> do sistema deve ser desenvolvido em Java, utilizando o framework Spring Boot, a fim de garantir escalabilidade, segurança e integração eficiente com o banco de dados.</w:t>
       </w:r>
     </w:p>
     <w:p>
@@ -2146,16 +1933,36 @@
           <w:szCs w:val="24"/>
           <w:lang w:eastAsia="pt-BR"/>
         </w:rPr>
-        <w:t>22</w:t>
-      </w:r>
-      <w:r>
-        <w:rPr>
-          <w:rFonts w:ascii="Times New Roman" w:hAnsi="Times New Roman" w:cs="Times New Roman"/>
-          <w:sz w:val="24"/>
-          <w:szCs w:val="24"/>
-          <w:lang w:eastAsia="pt-BR"/>
-        </w:rPr>
-        <w:t xml:space="preserve"> – Frontend em Angular</w:t>
+        <w:t>18</w:t>
+      </w:r>
+      <w:r>
+        <w:rPr>
+          <w:rFonts w:ascii="Times New Roman" w:hAnsi="Times New Roman" w:cs="Times New Roman"/>
+          <w:sz w:val="24"/>
+          <w:szCs w:val="24"/>
+          <w:lang w:eastAsia="pt-BR"/>
+        </w:rPr>
+        <w:t xml:space="preserve"> – </w:t>
+      </w:r>
+      <w:proofErr w:type="spellStart"/>
+      <w:r>
+        <w:rPr>
+          <w:rFonts w:ascii="Times New Roman" w:hAnsi="Times New Roman" w:cs="Times New Roman"/>
+          <w:sz w:val="24"/>
+          <w:szCs w:val="24"/>
+          <w:lang w:eastAsia="pt-BR"/>
+        </w:rPr>
+        <w:t>Frontend</w:t>
+      </w:r>
+      <w:proofErr w:type="spellEnd"/>
+      <w:r>
+        <w:rPr>
+          <w:rFonts w:ascii="Times New Roman" w:hAnsi="Times New Roman" w:cs="Times New Roman"/>
+          <w:sz w:val="24"/>
+          <w:szCs w:val="24"/>
+          <w:lang w:eastAsia="pt-BR"/>
+        </w:rPr>
+        <w:t xml:space="preserve"> em Angular</w:t>
       </w:r>
     </w:p>
     <w:p>
@@ -2177,35 +1984,26 @@
         </w:rPr>
         <w:t xml:space="preserve">O </w:t>
       </w:r>
-      <w:r>
-        <w:rPr>
-          <w:rFonts w:ascii="Times New Roman" w:hAnsi="Times New Roman" w:cs="Times New Roman"/>
-          <w:sz w:val="24"/>
-          <w:szCs w:val="24"/>
-          <w:lang w:eastAsia="pt-BR"/>
-        </w:rPr>
-        <w:t>frontend do sistema deve ser implementado utilizando o framework Angular, proporcionando uma interface moderna, responsiva e com boa experiência de uso.</w:t>
-      </w:r>
-    </w:p>
-    <w:p>
-      <w:pPr>
-        <w:rPr>
-          <w:rFonts w:ascii="Times New Roman" w:hAnsi="Times New Roman" w:cs="Times New Roman"/>
-          <w:sz w:val="24"/>
-          <w:szCs w:val="24"/>
-          <w:lang w:eastAsia="pt-BR"/>
-        </w:rPr>
-      </w:pPr>
-    </w:p>
-    <w:p>
-      <w:pPr>
-        <w:rPr>
-          <w:rFonts w:ascii="Times New Roman" w:hAnsi="Times New Roman" w:cs="Times New Roman"/>
-          <w:sz w:val="24"/>
-          <w:szCs w:val="24"/>
-          <w:lang w:eastAsia="pt-BR"/>
-        </w:rPr>
-      </w:pPr>
+      <w:proofErr w:type="spellStart"/>
+      <w:r>
+        <w:rPr>
+          <w:rFonts w:ascii="Times New Roman" w:hAnsi="Times New Roman" w:cs="Times New Roman"/>
+          <w:sz w:val="24"/>
+          <w:szCs w:val="24"/>
+          <w:lang w:eastAsia="pt-BR"/>
+        </w:rPr>
+        <w:t>frontend</w:t>
+      </w:r>
+      <w:proofErr w:type="spellEnd"/>
+      <w:r>
+        <w:rPr>
+          <w:rFonts w:ascii="Times New Roman" w:hAnsi="Times New Roman" w:cs="Times New Roman"/>
+          <w:sz w:val="24"/>
+          <w:szCs w:val="24"/>
+          <w:lang w:eastAsia="pt-BR"/>
+        </w:rPr>
+        <w:t xml:space="preserve"> do sistema deve ser implementado utilizando o framework Angular, proporcionando uma interface moderna, responsiva e com boa experiência de uso.</w:t>
+      </w:r>
     </w:p>
     <w:p>
       <w:pPr>
@@ -2226,7 +2024,7 @@
           <w:color w:val="auto"/>
         </w:rPr>
       </w:pPr>
-      <w:bookmarkStart w:id="9" w:name="_Toc98916008"/>
+      <w:bookmarkStart w:id="8" w:name="_Toc98916008"/>
       <w:r>
         <w:rPr>
           <w:rFonts w:ascii="Times New Roman" w:hAnsi="Times New Roman" w:cs="Times New Roman"/>
@@ -2235,7 +2033,7 @@
         </w:rPr>
         <w:t>2.3 Padrão</w:t>
       </w:r>
-      <w:bookmarkEnd w:id="9"/>
+      <w:bookmarkEnd w:id="8"/>
     </w:p>
     <w:p>
       <w:pPr>
@@ -2269,7 +2067,7 @@
           <w:szCs w:val="24"/>
           <w:lang w:eastAsia="pt-BR"/>
         </w:rPr>
-        <w:t>23</w:t>
+        <w:t>19</w:t>
       </w:r>
       <w:r>
         <w:rPr>
@@ -2319,7 +2117,7 @@
           <w:szCs w:val="24"/>
         </w:rPr>
       </w:pPr>
-      <w:bookmarkStart w:id="10" w:name="_Toc98916009"/>
+      <w:bookmarkStart w:id="9" w:name="_Toc98916009"/>
       <w:r>
         <w:rPr>
           <w:rFonts w:ascii="Times New Roman" w:hAnsi="Times New Roman" w:cs="Times New Roman"/>
@@ -2340,7 +2138,7 @@
         </w:rPr>
         <w:t>Externo</w:t>
       </w:r>
-      <w:bookmarkEnd w:id="10"/>
+      <w:bookmarkEnd w:id="9"/>
     </w:p>
     <w:p>
       <w:pPr>
@@ -2362,7 +2160,7 @@
           <w:color w:val="auto"/>
         </w:rPr>
       </w:pPr>
-      <w:bookmarkStart w:id="11" w:name="_Toc98916010"/>
+      <w:bookmarkStart w:id="10" w:name="_Toc98916010"/>
       <w:r>
         <w:rPr>
           <w:rFonts w:ascii="Times New Roman" w:hAnsi="Times New Roman" w:cs="Times New Roman"/>
@@ -2371,7 +2169,7 @@
         </w:rPr>
         <w:t>3.1 Interoperabilidade</w:t>
       </w:r>
-      <w:bookmarkEnd w:id="11"/>
+      <w:bookmarkEnd w:id="10"/>
     </w:p>
     <w:p>
       <w:pPr>
@@ -2398,7 +2196,16 @@
           <w:szCs w:val="24"/>
           <w:lang w:eastAsia="pt-BR"/>
         </w:rPr>
-        <w:t>24</w:t>
+        <w:t>2</w:t>
+      </w:r>
+      <w:r>
+        <w:rPr>
+          <w:rFonts w:ascii="Times New Roman" w:hAnsi="Times New Roman" w:cs="Times New Roman"/>
+          <w:sz w:val="24"/>
+          <w:szCs w:val="24"/>
+          <w:lang w:eastAsia="pt-BR"/>
+        </w:rPr>
+        <w:t>0</w:t>
       </w:r>
       <w:r>
         <w:rPr>
@@ -2424,7 +2231,27 @@
           <w:szCs w:val="24"/>
           <w:lang w:eastAsia="pt-BR"/>
         </w:rPr>
-        <w:t>O sistema deve estar preparado para integração com serviços externos como mapas (OpenStreetMap) e APIs públicas de prefeituras ou órgãos de segurança</w:t>
+        <w:t>O sistema deve estar preparado para integração com serviços externos como mapas (</w:t>
+      </w:r>
+      <w:proofErr w:type="spellStart"/>
+      <w:r>
+        <w:rPr>
+          <w:rFonts w:ascii="Times New Roman" w:hAnsi="Times New Roman" w:cs="Times New Roman"/>
+          <w:sz w:val="24"/>
+          <w:szCs w:val="24"/>
+          <w:lang w:eastAsia="pt-BR"/>
+        </w:rPr>
+        <w:t>OpenStreetMap</w:t>
+      </w:r>
+      <w:proofErr w:type="spellEnd"/>
+      <w:r>
+        <w:rPr>
+          <w:rFonts w:ascii="Times New Roman" w:hAnsi="Times New Roman" w:cs="Times New Roman"/>
+          <w:sz w:val="24"/>
+          <w:szCs w:val="24"/>
+          <w:lang w:eastAsia="pt-BR"/>
+        </w:rPr>
+        <w:t>) e APIs públicas de prefeituras ou órgãos de segurança</w:t>
       </w:r>
       <w:r>
         <w:rPr>
@@ -2494,7 +2321,16 @@
           <w:szCs w:val="24"/>
           <w:lang w:eastAsia="pt-BR"/>
         </w:rPr>
-        <w:t>25</w:t>
+        <w:t>2</w:t>
+      </w:r>
+      <w:r>
+        <w:rPr>
+          <w:rFonts w:ascii="Times New Roman" w:hAnsi="Times New Roman" w:cs="Times New Roman"/>
+          <w:sz w:val="24"/>
+          <w:szCs w:val="24"/>
+          <w:lang w:eastAsia="pt-BR"/>
+        </w:rPr>
+        <w:t>1</w:t>
       </w:r>
       <w:r>
         <w:rPr>
@@ -2570,7 +2406,25 @@
           <w:szCs w:val="24"/>
           <w:lang w:eastAsia="pt-BR"/>
         </w:rPr>
-        <w:t>RNF 26 – Conformidade com a GPDR</w:t>
+        <w:t>RNF 2</w:t>
+      </w:r>
+      <w:r>
+        <w:rPr>
+          <w:rFonts w:ascii="Times New Roman" w:hAnsi="Times New Roman" w:cs="Times New Roman"/>
+          <w:sz w:val="24"/>
+          <w:szCs w:val="24"/>
+          <w:lang w:eastAsia="pt-BR"/>
+        </w:rPr>
+        <w:t>2</w:t>
+      </w:r>
+      <w:r>
+        <w:rPr>
+          <w:rFonts w:ascii="Times New Roman" w:hAnsi="Times New Roman" w:cs="Times New Roman"/>
+          <w:sz w:val="24"/>
+          <w:szCs w:val="24"/>
+          <w:lang w:eastAsia="pt-BR"/>
+        </w:rPr>
+        <w:t xml:space="preserve"> – Conformidade com a GPDR</w:t>
       </w:r>
     </w:p>
     <w:p>
@@ -2621,7 +2475,26 @@
           <w:szCs w:val="24"/>
           <w:lang w:eastAsia="pt-BR"/>
         </w:rPr>
-        <w:t>RNF 27 – Termos de uso e polícia de privacidade</w:t>
+        <w:lastRenderedPageBreak/>
+        <w:t>RNF 2</w:t>
+      </w:r>
+      <w:r>
+        <w:rPr>
+          <w:rFonts w:ascii="Times New Roman" w:hAnsi="Times New Roman" w:cs="Times New Roman"/>
+          <w:sz w:val="24"/>
+          <w:szCs w:val="24"/>
+          <w:lang w:eastAsia="pt-BR"/>
+        </w:rPr>
+        <w:t>3</w:t>
+      </w:r>
+      <w:r>
+        <w:rPr>
+          <w:rFonts w:ascii="Times New Roman" w:hAnsi="Times New Roman" w:cs="Times New Roman"/>
+          <w:sz w:val="24"/>
+          <w:szCs w:val="24"/>
+          <w:lang w:eastAsia="pt-BR"/>
+        </w:rPr>
+        <w:t xml:space="preserve"> – Termos de uso e polícia de privacidade</w:t>
       </w:r>
     </w:p>
     <w:p>
@@ -2643,39 +2516,6 @@
         </w:rPr>
         <w:t>Os termos de uso e política de privacidade devem ser exibidos e aceitos pelo usuário antes do primeiro acesso.</w:t>
       </w:r>
-    </w:p>
-    <w:p>
-      <w:pPr>
-        <w:jc w:val="both"/>
-        <w:rPr>
-          <w:rFonts w:ascii="Times New Roman" w:hAnsi="Times New Roman" w:cs="Times New Roman"/>
-          <w:sz w:val="24"/>
-          <w:szCs w:val="24"/>
-          <w:lang w:eastAsia="pt-BR"/>
-        </w:rPr>
-      </w:pPr>
-    </w:p>
-    <w:p>
-      <w:pPr>
-        <w:jc w:val="both"/>
-        <w:rPr>
-          <w:rFonts w:ascii="Times New Roman" w:hAnsi="Times New Roman" w:cs="Times New Roman"/>
-          <w:sz w:val="24"/>
-          <w:szCs w:val="24"/>
-          <w:lang w:eastAsia="pt-BR"/>
-        </w:rPr>
-      </w:pPr>
-    </w:p>
-    <w:p>
-      <w:pPr>
-        <w:jc w:val="both"/>
-        <w:rPr>
-          <w:rFonts w:ascii="Times New Roman" w:hAnsi="Times New Roman" w:cs="Times New Roman"/>
-          <w:sz w:val="24"/>
-          <w:szCs w:val="24"/>
-          <w:lang w:eastAsia="pt-BR"/>
-        </w:rPr>
-      </w:pPr>
     </w:p>
     <w:p>
       <w:pPr>
@@ -2697,7 +2537,7 @@
           <w:color w:val="auto"/>
         </w:rPr>
       </w:pPr>
-      <w:bookmarkStart w:id="12" w:name="_Toc98916012"/>
+      <w:bookmarkStart w:id="11" w:name="_Toc98916012"/>
       <w:r>
         <w:rPr>
           <w:rFonts w:ascii="Times New Roman" w:hAnsi="Times New Roman" w:cs="Times New Roman"/>
@@ -2706,7 +2546,7 @@
         </w:rPr>
         <w:t>3.3 Ético</w:t>
       </w:r>
-      <w:bookmarkEnd w:id="12"/>
+      <w:bookmarkEnd w:id="11"/>
     </w:p>
     <w:p>
       <w:pPr>
@@ -2740,7 +2580,16 @@
           <w:szCs w:val="24"/>
           <w:lang w:eastAsia="pt-BR"/>
         </w:rPr>
-        <w:t>28</w:t>
+        <w:t>2</w:t>
+      </w:r>
+      <w:r>
+        <w:rPr>
+          <w:rFonts w:ascii="Times New Roman" w:hAnsi="Times New Roman" w:cs="Times New Roman"/>
+          <w:sz w:val="24"/>
+          <w:szCs w:val="24"/>
+          <w:lang w:eastAsia="pt-BR"/>
+        </w:rPr>
+        <w:t>4</w:t>
       </w:r>
       <w:r>
         <w:rPr>
@@ -2777,34 +2626,6 @@
         </w:rPr>
         <w:t>denúncia.</w:t>
       </w:r>
-    </w:p>
-    <w:p>
-      <w:pPr>
-        <w:rPr>
-          <w:lang w:eastAsia="pt-BR"/>
-        </w:rPr>
-      </w:pPr>
-    </w:p>
-    <w:p>
-      <w:pPr>
-        <w:rPr>
-          <w:lang w:eastAsia="pt-BR"/>
-        </w:rPr>
-      </w:pPr>
-    </w:p>
-    <w:p>
-      <w:pPr>
-        <w:rPr>
-          <w:lang w:eastAsia="pt-BR"/>
-        </w:rPr>
-      </w:pPr>
-    </w:p>
-    <w:p>
-      <w:pPr>
-        <w:rPr>
-          <w:lang w:eastAsia="pt-BR"/>
-        </w:rPr>
-      </w:pPr>
     </w:p>
     <w:p>
       <w:pPr>
@@ -2866,7 +2687,7 @@
 </file>
 
 <file path=word/endnotes.xml><?xml version="1.0" encoding="utf-8"?>
-<w:endnotes xmlns:wpc="http://schemas.microsoft.com/office/word/2010/wordprocessingCanvas" xmlns:cx="http://schemas.microsoft.com/office/drawing/2014/chartex" xmlns:cx1="http://schemas.microsoft.com/office/drawing/2015/9/8/chartex" xmlns:mc="http://schemas.openxmlformats.org/markup-compatibility/2006" xmlns:o="urn:schemas-microsoft-com:office:office" xmlns:r="http://schemas.openxmlformats.org/officeDocument/2006/relationships" xmlns:m="http://schemas.openxmlformats.org/officeDocument/2006/math" xmlns:v="urn:schemas-microsoft-com:vml" xmlns:wp14="http://schemas.microsoft.com/office/word/2010/wordprocessingDrawing" xmlns:wp="http://schemas.openxmlformats.org/drawingml/2006/wordprocessingDrawing" xmlns:w10="urn:schemas-microsoft-com:office:word" xmlns:w="http://schemas.openxmlformats.org/wordprocessingml/2006/main" xmlns:w14="http://schemas.microsoft.com/office/word/2010/wordml" xmlns:w15="http://schemas.microsoft.com/office/word/2012/wordml" xmlns:w16se="http://schemas.microsoft.com/office/word/2015/wordml/symex" xmlns:wpg="http://schemas.microsoft.com/office/word/2010/wordprocessingGroup" xmlns:wpi="http://schemas.microsoft.com/office/word/2010/wordprocessingInk" xmlns:wne="http://schemas.microsoft.com/office/word/2006/wordml" xmlns:wps="http://schemas.microsoft.com/office/word/2010/wordprocessingShape" mc:Ignorable="w14 w15 w16se wp14">
+<w:endnotes xmlns:wpc="http://schemas.microsoft.com/office/word/2010/wordprocessingCanvas" xmlns:cx="http://schemas.microsoft.com/office/drawing/2014/chartex" xmlns:cx1="http://schemas.microsoft.com/office/drawing/2015/9/8/chartex" xmlns:cx2="http://schemas.microsoft.com/office/drawing/2015/10/21/chartex" xmlns:cx3="http://schemas.microsoft.com/office/drawing/2016/5/9/chartex" xmlns:cx4="http://schemas.microsoft.com/office/drawing/2016/5/10/chartex" xmlns:cx5="http://schemas.microsoft.com/office/drawing/2016/5/11/chartex" xmlns:cx6="http://schemas.microsoft.com/office/drawing/2016/5/12/chartex" xmlns:cx7="http://schemas.microsoft.com/office/drawing/2016/5/13/chartex" xmlns:cx8="http://schemas.microsoft.com/office/drawing/2016/5/14/chartex" xmlns:mc="http://schemas.openxmlformats.org/markup-compatibility/2006" xmlns:aink="http://schemas.microsoft.com/office/drawing/2016/ink" xmlns:am3d="http://schemas.microsoft.com/office/drawing/2017/model3d" xmlns:o="urn:schemas-microsoft-com:office:office" xmlns:oel="http://schemas.microsoft.com/office/2019/extlst" xmlns:r="http://schemas.openxmlformats.org/officeDocument/2006/relationships" xmlns:m="http://schemas.openxmlformats.org/officeDocument/2006/math" xmlns:v="urn:schemas-microsoft-com:vml" xmlns:wp14="http://schemas.microsoft.com/office/word/2010/wordprocessingDrawing" xmlns:wp="http://schemas.openxmlformats.org/drawingml/2006/wordprocessingDrawing" xmlns:w10="urn:schemas-microsoft-com:office:word" xmlns:w="http://schemas.openxmlformats.org/wordprocessingml/2006/main" xmlns:w14="http://schemas.microsoft.com/office/word/2010/wordml" xmlns:w15="http://schemas.microsoft.com/office/word/2012/wordml" xmlns:w16cex="http://schemas.microsoft.com/office/word/2018/wordml/cex" xmlns:w16cid="http://schemas.microsoft.com/office/word/2016/wordml/cid" xmlns:w16="http://schemas.microsoft.com/office/word/2018/wordml" xmlns:w16du="http://schemas.microsoft.com/office/word/2023/wordml/word16du" xmlns:w16sdtdh="http://schemas.microsoft.com/office/word/2020/wordml/sdtdatahash" xmlns:w16sdtfl="http://schemas.microsoft.com/office/word/2024/wordml/sdtformatlock" xmlns:w16se="http://schemas.microsoft.com/office/word/2015/wordml/symex" xmlns:wpg="http://schemas.microsoft.com/office/word/2010/wordprocessingGroup" xmlns:wpi="http://schemas.microsoft.com/office/word/2010/wordprocessingInk" xmlns:wne="http://schemas.microsoft.com/office/word/2006/wordml" xmlns:wps="http://schemas.microsoft.com/office/word/2010/wordprocessingShape" mc:Ignorable="w14 w15 w16se w16cid w16 w16cex w16sdtdh w16sdtfl w16du wp14">
   <w:endnote w:type="separator" w:id="-1">
     <w:p>
       <w:pPr>
@@ -2891,7 +2712,7 @@
 </file>
 
 <file path=word/footer1.xml><?xml version="1.0" encoding="utf-8"?>
-<w:ftr xmlns:wpc="http://schemas.microsoft.com/office/word/2010/wordprocessingCanvas" xmlns:cx="http://schemas.microsoft.com/office/drawing/2014/chartex" xmlns:cx1="http://schemas.microsoft.com/office/drawing/2015/9/8/chartex" xmlns:mc="http://schemas.openxmlformats.org/markup-compatibility/2006" xmlns:o="urn:schemas-microsoft-com:office:office" xmlns:r="http://schemas.openxmlformats.org/officeDocument/2006/relationships" xmlns:m="http://schemas.openxmlformats.org/officeDocument/2006/math" xmlns:v="urn:schemas-microsoft-com:vml" xmlns:wp14="http://schemas.microsoft.com/office/word/2010/wordprocessingDrawing" xmlns:wp="http://schemas.openxmlformats.org/drawingml/2006/wordprocessingDrawing" xmlns:w10="urn:schemas-microsoft-com:office:word" xmlns:w="http://schemas.openxmlformats.org/wordprocessingml/2006/main" xmlns:w14="http://schemas.microsoft.com/office/word/2010/wordml" xmlns:w15="http://schemas.microsoft.com/office/word/2012/wordml" xmlns:w16se="http://schemas.microsoft.com/office/word/2015/wordml/symex" xmlns:wpg="http://schemas.microsoft.com/office/word/2010/wordprocessingGroup" xmlns:wpi="http://schemas.microsoft.com/office/word/2010/wordprocessingInk" xmlns:wne="http://schemas.microsoft.com/office/word/2006/wordml" xmlns:wps="http://schemas.microsoft.com/office/word/2010/wordprocessingShape" mc:Ignorable="w14 w15 w16se wp14">
+<w:ftr xmlns:wpc="http://schemas.microsoft.com/office/word/2010/wordprocessingCanvas" xmlns:cx="http://schemas.microsoft.com/office/drawing/2014/chartex" xmlns:cx1="http://schemas.microsoft.com/office/drawing/2015/9/8/chartex" xmlns:cx2="http://schemas.microsoft.com/office/drawing/2015/10/21/chartex" xmlns:cx3="http://schemas.microsoft.com/office/drawing/2016/5/9/chartex" xmlns:cx4="http://schemas.microsoft.com/office/drawing/2016/5/10/chartex" xmlns:cx5="http://schemas.microsoft.com/office/drawing/2016/5/11/chartex" xmlns:cx6="http://schemas.microsoft.com/office/drawing/2016/5/12/chartex" xmlns:cx7="http://schemas.microsoft.com/office/drawing/2016/5/13/chartex" xmlns:cx8="http://schemas.microsoft.com/office/drawing/2016/5/14/chartex" xmlns:mc="http://schemas.openxmlformats.org/markup-compatibility/2006" xmlns:aink="http://schemas.microsoft.com/office/drawing/2016/ink" xmlns:am3d="http://schemas.microsoft.com/office/drawing/2017/model3d" xmlns:o="urn:schemas-microsoft-com:office:office" xmlns:oel="http://schemas.microsoft.com/office/2019/extlst" xmlns:r="http://schemas.openxmlformats.org/officeDocument/2006/relationships" xmlns:m="http://schemas.openxmlformats.org/officeDocument/2006/math" xmlns:v="urn:schemas-microsoft-com:vml" xmlns:wp14="http://schemas.microsoft.com/office/word/2010/wordprocessingDrawing" xmlns:wp="http://schemas.openxmlformats.org/drawingml/2006/wordprocessingDrawing" xmlns:w10="urn:schemas-microsoft-com:office:word" xmlns:w="http://schemas.openxmlformats.org/wordprocessingml/2006/main" xmlns:w14="http://schemas.microsoft.com/office/word/2010/wordml" xmlns:w15="http://schemas.microsoft.com/office/word/2012/wordml" xmlns:w16cex="http://schemas.microsoft.com/office/word/2018/wordml/cex" xmlns:w16cid="http://schemas.microsoft.com/office/word/2016/wordml/cid" xmlns:w16="http://schemas.microsoft.com/office/word/2018/wordml" xmlns:w16du="http://schemas.microsoft.com/office/word/2023/wordml/word16du" xmlns:w16sdtdh="http://schemas.microsoft.com/office/word/2020/wordml/sdtdatahash" xmlns:w16sdtfl="http://schemas.microsoft.com/office/word/2024/wordml/sdtformatlock" xmlns:w16se="http://schemas.microsoft.com/office/word/2015/wordml/symex" xmlns:wpg="http://schemas.microsoft.com/office/word/2010/wordprocessingGroup" xmlns:wpi="http://schemas.microsoft.com/office/word/2010/wordprocessingInk" xmlns:wne="http://schemas.microsoft.com/office/word/2006/wordml" xmlns:wps="http://schemas.microsoft.com/office/word/2010/wordprocessingShape" mc:Ignorable="w14 w15 w16se w16cid w16 w16cex w16sdtdh w16sdtfl w16du wp14">
   <w:p>
     <w:pPr>
       <w:pStyle w:val="Rodap"/>
@@ -2901,7 +2722,7 @@
 </file>
 
 <file path=word/footer2.xml><?xml version="1.0" encoding="utf-8"?>
-<w:ftr xmlns:wpc="http://schemas.microsoft.com/office/word/2010/wordprocessingCanvas" xmlns:cx="http://schemas.microsoft.com/office/drawing/2014/chartex" xmlns:cx1="http://schemas.microsoft.com/office/drawing/2015/9/8/chartex" xmlns:mc="http://schemas.openxmlformats.org/markup-compatibility/2006" xmlns:o="urn:schemas-microsoft-com:office:office" xmlns:r="http://schemas.openxmlformats.org/officeDocument/2006/relationships" xmlns:m="http://schemas.openxmlformats.org/officeDocument/2006/math" xmlns:v="urn:schemas-microsoft-com:vml" xmlns:wp14="http://schemas.microsoft.com/office/word/2010/wordprocessingDrawing" xmlns:wp="http://schemas.openxmlformats.org/drawingml/2006/wordprocessingDrawing" xmlns:w10="urn:schemas-microsoft-com:office:word" xmlns:w="http://schemas.openxmlformats.org/wordprocessingml/2006/main" xmlns:w14="http://schemas.microsoft.com/office/word/2010/wordml" xmlns:w15="http://schemas.microsoft.com/office/word/2012/wordml" xmlns:w16se="http://schemas.microsoft.com/office/word/2015/wordml/symex" xmlns:wpg="http://schemas.microsoft.com/office/word/2010/wordprocessingGroup" xmlns:wpi="http://schemas.microsoft.com/office/word/2010/wordprocessingInk" xmlns:wne="http://schemas.microsoft.com/office/word/2006/wordml" xmlns:wps="http://schemas.microsoft.com/office/word/2010/wordprocessingShape" mc:Ignorable="w14 w15 w16se wp14">
+<w:ftr xmlns:wpc="http://schemas.microsoft.com/office/word/2010/wordprocessingCanvas" xmlns:cx="http://schemas.microsoft.com/office/drawing/2014/chartex" xmlns:cx1="http://schemas.microsoft.com/office/drawing/2015/9/8/chartex" xmlns:cx2="http://schemas.microsoft.com/office/drawing/2015/10/21/chartex" xmlns:cx3="http://schemas.microsoft.com/office/drawing/2016/5/9/chartex" xmlns:cx4="http://schemas.microsoft.com/office/drawing/2016/5/10/chartex" xmlns:cx5="http://schemas.microsoft.com/office/drawing/2016/5/11/chartex" xmlns:cx6="http://schemas.microsoft.com/office/drawing/2016/5/12/chartex" xmlns:cx7="http://schemas.microsoft.com/office/drawing/2016/5/13/chartex" xmlns:cx8="http://schemas.microsoft.com/office/drawing/2016/5/14/chartex" xmlns:mc="http://schemas.openxmlformats.org/markup-compatibility/2006" xmlns:aink="http://schemas.microsoft.com/office/drawing/2016/ink" xmlns:am3d="http://schemas.microsoft.com/office/drawing/2017/model3d" xmlns:o="urn:schemas-microsoft-com:office:office" xmlns:oel="http://schemas.microsoft.com/office/2019/extlst" xmlns:r="http://schemas.openxmlformats.org/officeDocument/2006/relationships" xmlns:m="http://schemas.openxmlformats.org/officeDocument/2006/math" xmlns:v="urn:schemas-microsoft-com:vml" xmlns:wp14="http://schemas.microsoft.com/office/word/2010/wordprocessingDrawing" xmlns:wp="http://schemas.openxmlformats.org/drawingml/2006/wordprocessingDrawing" xmlns:w10="urn:schemas-microsoft-com:office:word" xmlns:w="http://schemas.openxmlformats.org/wordprocessingml/2006/main" xmlns:w14="http://schemas.microsoft.com/office/word/2010/wordml" xmlns:w15="http://schemas.microsoft.com/office/word/2012/wordml" xmlns:w16cex="http://schemas.microsoft.com/office/word/2018/wordml/cex" xmlns:w16cid="http://schemas.microsoft.com/office/word/2016/wordml/cid" xmlns:w16="http://schemas.microsoft.com/office/word/2018/wordml" xmlns:w16du="http://schemas.microsoft.com/office/word/2023/wordml/word16du" xmlns:w16sdtdh="http://schemas.microsoft.com/office/word/2020/wordml/sdtdatahash" xmlns:w16sdtfl="http://schemas.microsoft.com/office/word/2024/wordml/sdtformatlock" xmlns:w16se="http://schemas.microsoft.com/office/word/2015/wordml/symex" xmlns:wpg="http://schemas.microsoft.com/office/word/2010/wordprocessingGroup" xmlns:wpi="http://schemas.microsoft.com/office/word/2010/wordprocessingInk" xmlns:wne="http://schemas.microsoft.com/office/word/2006/wordml" xmlns:wps="http://schemas.microsoft.com/office/word/2010/wordprocessingShape" mc:Ignorable="w14 w15 w16se w16cid w16 w16cex w16sdtdh w16sdtfl w16du wp14">
   <w:p>
     <w:pPr>
       <w:pStyle w:val="Rodap"/>
@@ -3015,7 +2836,7 @@
 </file>
 
 <file path=word/footer3.xml><?xml version="1.0" encoding="utf-8"?>
-<w:ftr xmlns:wpc="http://schemas.microsoft.com/office/word/2010/wordprocessingCanvas" xmlns:cx="http://schemas.microsoft.com/office/drawing/2014/chartex" xmlns:cx1="http://schemas.microsoft.com/office/drawing/2015/9/8/chartex" xmlns:mc="http://schemas.openxmlformats.org/markup-compatibility/2006" xmlns:o="urn:schemas-microsoft-com:office:office" xmlns:r="http://schemas.openxmlformats.org/officeDocument/2006/relationships" xmlns:m="http://schemas.openxmlformats.org/officeDocument/2006/math" xmlns:v="urn:schemas-microsoft-com:vml" xmlns:wp14="http://schemas.microsoft.com/office/word/2010/wordprocessingDrawing" xmlns:wp="http://schemas.openxmlformats.org/drawingml/2006/wordprocessingDrawing" xmlns:w10="urn:schemas-microsoft-com:office:word" xmlns:w="http://schemas.openxmlformats.org/wordprocessingml/2006/main" xmlns:w14="http://schemas.microsoft.com/office/word/2010/wordml" xmlns:w15="http://schemas.microsoft.com/office/word/2012/wordml" xmlns:w16se="http://schemas.microsoft.com/office/word/2015/wordml/symex" xmlns:wpg="http://schemas.microsoft.com/office/word/2010/wordprocessingGroup" xmlns:wpi="http://schemas.microsoft.com/office/word/2010/wordprocessingInk" xmlns:wne="http://schemas.microsoft.com/office/word/2006/wordml" xmlns:wps="http://schemas.microsoft.com/office/word/2010/wordprocessingShape" mc:Ignorable="w14 w15 w16se wp14">
+<w:ftr xmlns:wpc="http://schemas.microsoft.com/office/word/2010/wordprocessingCanvas" xmlns:cx="http://schemas.microsoft.com/office/drawing/2014/chartex" xmlns:cx1="http://schemas.microsoft.com/office/drawing/2015/9/8/chartex" xmlns:cx2="http://schemas.microsoft.com/office/drawing/2015/10/21/chartex" xmlns:cx3="http://schemas.microsoft.com/office/drawing/2016/5/9/chartex" xmlns:cx4="http://schemas.microsoft.com/office/drawing/2016/5/10/chartex" xmlns:cx5="http://schemas.microsoft.com/office/drawing/2016/5/11/chartex" xmlns:cx6="http://schemas.microsoft.com/office/drawing/2016/5/12/chartex" xmlns:cx7="http://schemas.microsoft.com/office/drawing/2016/5/13/chartex" xmlns:cx8="http://schemas.microsoft.com/office/drawing/2016/5/14/chartex" xmlns:mc="http://schemas.openxmlformats.org/markup-compatibility/2006" xmlns:aink="http://schemas.microsoft.com/office/drawing/2016/ink" xmlns:am3d="http://schemas.microsoft.com/office/drawing/2017/model3d" xmlns:o="urn:schemas-microsoft-com:office:office" xmlns:oel="http://schemas.microsoft.com/office/2019/extlst" xmlns:r="http://schemas.openxmlformats.org/officeDocument/2006/relationships" xmlns:m="http://schemas.openxmlformats.org/officeDocument/2006/math" xmlns:v="urn:schemas-microsoft-com:vml" xmlns:wp14="http://schemas.microsoft.com/office/word/2010/wordprocessingDrawing" xmlns:wp="http://schemas.openxmlformats.org/drawingml/2006/wordprocessingDrawing" xmlns:w10="urn:schemas-microsoft-com:office:word" xmlns:w="http://schemas.openxmlformats.org/wordprocessingml/2006/main" xmlns:w14="http://schemas.microsoft.com/office/word/2010/wordml" xmlns:w15="http://schemas.microsoft.com/office/word/2012/wordml" xmlns:w16cex="http://schemas.microsoft.com/office/word/2018/wordml/cex" xmlns:w16cid="http://schemas.microsoft.com/office/word/2016/wordml/cid" xmlns:w16="http://schemas.microsoft.com/office/word/2018/wordml" xmlns:w16du="http://schemas.microsoft.com/office/word/2023/wordml/word16du" xmlns:w16sdtdh="http://schemas.microsoft.com/office/word/2020/wordml/sdtdatahash" xmlns:w16sdtfl="http://schemas.microsoft.com/office/word/2024/wordml/sdtformatlock" xmlns:w16se="http://schemas.microsoft.com/office/word/2015/wordml/symex" xmlns:wpg="http://schemas.microsoft.com/office/word/2010/wordprocessingGroup" xmlns:wpi="http://schemas.microsoft.com/office/word/2010/wordprocessingInk" xmlns:wne="http://schemas.microsoft.com/office/word/2006/wordml" xmlns:wps="http://schemas.microsoft.com/office/word/2010/wordprocessingShape" mc:Ignorable="w14 w15 w16se w16cid w16 w16cex w16sdtdh w16sdtfl w16du wp14">
   <w:p>
     <w:pPr>
       <w:pStyle w:val="Rodap"/>
@@ -3025,7 +2846,7 @@
 </file>
 
 <file path=word/footnotes.xml><?xml version="1.0" encoding="utf-8"?>
-<w:footnotes xmlns:wpc="http://schemas.microsoft.com/office/word/2010/wordprocessingCanvas" xmlns:cx="http://schemas.microsoft.com/office/drawing/2014/chartex" xmlns:cx1="http://schemas.microsoft.com/office/drawing/2015/9/8/chartex" xmlns:mc="http://schemas.openxmlformats.org/markup-compatibility/2006" xmlns:o="urn:schemas-microsoft-com:office:office" xmlns:r="http://schemas.openxmlformats.org/officeDocument/2006/relationships" xmlns:m="http://schemas.openxmlformats.org/officeDocument/2006/math" xmlns:v="urn:schemas-microsoft-com:vml" xmlns:wp14="http://schemas.microsoft.com/office/word/2010/wordprocessingDrawing" xmlns:wp="http://schemas.openxmlformats.org/drawingml/2006/wordprocessingDrawing" xmlns:w10="urn:schemas-microsoft-com:office:word" xmlns:w="http://schemas.openxmlformats.org/wordprocessingml/2006/main" xmlns:w14="http://schemas.microsoft.com/office/word/2010/wordml" xmlns:w15="http://schemas.microsoft.com/office/word/2012/wordml" xmlns:w16se="http://schemas.microsoft.com/office/word/2015/wordml/symex" xmlns:wpg="http://schemas.microsoft.com/office/word/2010/wordprocessingGroup" xmlns:wpi="http://schemas.microsoft.com/office/word/2010/wordprocessingInk" xmlns:wne="http://schemas.microsoft.com/office/word/2006/wordml" xmlns:wps="http://schemas.microsoft.com/office/word/2010/wordprocessingShape" mc:Ignorable="w14 w15 w16se wp14">
+<w:footnotes xmlns:wpc="http://schemas.microsoft.com/office/word/2010/wordprocessingCanvas" xmlns:cx="http://schemas.microsoft.com/office/drawing/2014/chartex" xmlns:cx1="http://schemas.microsoft.com/office/drawing/2015/9/8/chartex" xmlns:cx2="http://schemas.microsoft.com/office/drawing/2015/10/21/chartex" xmlns:cx3="http://schemas.microsoft.com/office/drawing/2016/5/9/chartex" xmlns:cx4="http://schemas.microsoft.com/office/drawing/2016/5/10/chartex" xmlns:cx5="http://schemas.microsoft.com/office/drawing/2016/5/11/chartex" xmlns:cx6="http://schemas.microsoft.com/office/drawing/2016/5/12/chartex" xmlns:cx7="http://schemas.microsoft.com/office/drawing/2016/5/13/chartex" xmlns:cx8="http://schemas.microsoft.com/office/drawing/2016/5/14/chartex" xmlns:mc="http://schemas.openxmlformats.org/markup-compatibility/2006" xmlns:aink="http://schemas.microsoft.com/office/drawing/2016/ink" xmlns:am3d="http://schemas.microsoft.com/office/drawing/2017/model3d" xmlns:o="urn:schemas-microsoft-com:office:office" xmlns:oel="http://schemas.microsoft.com/office/2019/extlst" xmlns:r="http://schemas.openxmlformats.org/officeDocument/2006/relationships" xmlns:m="http://schemas.openxmlformats.org/officeDocument/2006/math" xmlns:v="urn:schemas-microsoft-com:vml" xmlns:wp14="http://schemas.microsoft.com/office/word/2010/wordprocessingDrawing" xmlns:wp="http://schemas.openxmlformats.org/drawingml/2006/wordprocessingDrawing" xmlns:w10="urn:schemas-microsoft-com:office:word" xmlns:w="http://schemas.openxmlformats.org/wordprocessingml/2006/main" xmlns:w14="http://schemas.microsoft.com/office/word/2010/wordml" xmlns:w15="http://schemas.microsoft.com/office/word/2012/wordml" xmlns:w16cex="http://schemas.microsoft.com/office/word/2018/wordml/cex" xmlns:w16cid="http://schemas.microsoft.com/office/word/2016/wordml/cid" xmlns:w16="http://schemas.microsoft.com/office/word/2018/wordml" xmlns:w16du="http://schemas.microsoft.com/office/word/2023/wordml/word16du" xmlns:w16sdtdh="http://schemas.microsoft.com/office/word/2020/wordml/sdtdatahash" xmlns:w16sdtfl="http://schemas.microsoft.com/office/word/2024/wordml/sdtformatlock" xmlns:w16se="http://schemas.microsoft.com/office/word/2015/wordml/symex" xmlns:wpg="http://schemas.microsoft.com/office/word/2010/wordprocessingGroup" xmlns:wpi="http://schemas.microsoft.com/office/word/2010/wordprocessingInk" xmlns:wne="http://schemas.microsoft.com/office/word/2006/wordml" xmlns:wps="http://schemas.microsoft.com/office/word/2010/wordprocessingShape" mc:Ignorable="w14 w15 w16se w16cid w16 w16cex w16sdtdh w16sdtfl w16du wp14">
   <w:footnote w:type="separator" w:id="-1">
     <w:p>
       <w:pPr>
@@ -3050,7 +2871,7 @@
 </file>
 
 <file path=word/header1.xml><?xml version="1.0" encoding="utf-8"?>
-<w:hdr xmlns:wpc="http://schemas.microsoft.com/office/word/2010/wordprocessingCanvas" xmlns:cx="http://schemas.microsoft.com/office/drawing/2014/chartex" xmlns:cx1="http://schemas.microsoft.com/office/drawing/2015/9/8/chartex" xmlns:mc="http://schemas.openxmlformats.org/markup-compatibility/2006" xmlns:o="urn:schemas-microsoft-com:office:office" xmlns:r="http://schemas.openxmlformats.org/officeDocument/2006/relationships" xmlns:m="http://schemas.openxmlformats.org/officeDocument/2006/math" xmlns:v="urn:schemas-microsoft-com:vml" xmlns:wp14="http://schemas.microsoft.com/office/word/2010/wordprocessingDrawing" xmlns:wp="http://schemas.openxmlformats.org/drawingml/2006/wordprocessingDrawing" xmlns:w10="urn:schemas-microsoft-com:office:word" xmlns:w="http://schemas.openxmlformats.org/wordprocessingml/2006/main" xmlns:w14="http://schemas.microsoft.com/office/word/2010/wordml" xmlns:w15="http://schemas.microsoft.com/office/word/2012/wordml" xmlns:w16se="http://schemas.microsoft.com/office/word/2015/wordml/symex" xmlns:wpg="http://schemas.microsoft.com/office/word/2010/wordprocessingGroup" xmlns:wpi="http://schemas.microsoft.com/office/word/2010/wordprocessingInk" xmlns:wne="http://schemas.microsoft.com/office/word/2006/wordml" xmlns:wps="http://schemas.microsoft.com/office/word/2010/wordprocessingShape" mc:Ignorable="w14 w15 w16se wp14">
+<w:hdr xmlns:wpc="http://schemas.microsoft.com/office/word/2010/wordprocessingCanvas" xmlns:cx="http://schemas.microsoft.com/office/drawing/2014/chartex" xmlns:cx1="http://schemas.microsoft.com/office/drawing/2015/9/8/chartex" xmlns:cx2="http://schemas.microsoft.com/office/drawing/2015/10/21/chartex" xmlns:cx3="http://schemas.microsoft.com/office/drawing/2016/5/9/chartex" xmlns:cx4="http://schemas.microsoft.com/office/drawing/2016/5/10/chartex" xmlns:cx5="http://schemas.microsoft.com/office/drawing/2016/5/11/chartex" xmlns:cx6="http://schemas.microsoft.com/office/drawing/2016/5/12/chartex" xmlns:cx7="http://schemas.microsoft.com/office/drawing/2016/5/13/chartex" xmlns:cx8="http://schemas.microsoft.com/office/drawing/2016/5/14/chartex" xmlns:mc="http://schemas.openxmlformats.org/markup-compatibility/2006" xmlns:aink="http://schemas.microsoft.com/office/drawing/2016/ink" xmlns:am3d="http://schemas.microsoft.com/office/drawing/2017/model3d" xmlns:o="urn:schemas-microsoft-com:office:office" xmlns:oel="http://schemas.microsoft.com/office/2019/extlst" xmlns:r="http://schemas.openxmlformats.org/officeDocument/2006/relationships" xmlns:m="http://schemas.openxmlformats.org/officeDocument/2006/math" xmlns:v="urn:schemas-microsoft-com:vml" xmlns:wp14="http://schemas.microsoft.com/office/word/2010/wordprocessingDrawing" xmlns:wp="http://schemas.openxmlformats.org/drawingml/2006/wordprocessingDrawing" xmlns:w10="urn:schemas-microsoft-com:office:word" xmlns:w="http://schemas.openxmlformats.org/wordprocessingml/2006/main" xmlns:w14="http://schemas.microsoft.com/office/word/2010/wordml" xmlns:w15="http://schemas.microsoft.com/office/word/2012/wordml" xmlns:w16cex="http://schemas.microsoft.com/office/word/2018/wordml/cex" xmlns:w16cid="http://schemas.microsoft.com/office/word/2016/wordml/cid" xmlns:w16="http://schemas.microsoft.com/office/word/2018/wordml" xmlns:w16du="http://schemas.microsoft.com/office/word/2023/wordml/word16du" xmlns:w16sdtdh="http://schemas.microsoft.com/office/word/2020/wordml/sdtdatahash" xmlns:w16sdtfl="http://schemas.microsoft.com/office/word/2024/wordml/sdtformatlock" xmlns:w16se="http://schemas.microsoft.com/office/word/2015/wordml/symex" xmlns:wpg="http://schemas.microsoft.com/office/word/2010/wordprocessingGroup" xmlns:wpi="http://schemas.microsoft.com/office/word/2010/wordprocessingInk" xmlns:wne="http://schemas.microsoft.com/office/word/2006/wordml" xmlns:wps="http://schemas.microsoft.com/office/word/2010/wordprocessingShape" mc:Ignorable="w14 w15 w16se w16cid w16 w16cex w16sdtdh w16sdtfl w16du wp14">
   <w:p>
     <w:pPr>
       <w:pStyle w:val="Cabealho"/>
@@ -3060,7 +2881,7 @@
 </file>
 
 <file path=word/header2.xml><?xml version="1.0" encoding="utf-8"?>
-<w:hdr xmlns:wpc="http://schemas.microsoft.com/office/word/2010/wordprocessingCanvas" xmlns:cx="http://schemas.microsoft.com/office/drawing/2014/chartex" xmlns:cx1="http://schemas.microsoft.com/office/drawing/2015/9/8/chartex" xmlns:mc="http://schemas.openxmlformats.org/markup-compatibility/2006" xmlns:o="urn:schemas-microsoft-com:office:office" xmlns:r="http://schemas.openxmlformats.org/officeDocument/2006/relationships" xmlns:m="http://schemas.openxmlformats.org/officeDocument/2006/math" xmlns:v="urn:schemas-microsoft-com:vml" xmlns:wp14="http://schemas.microsoft.com/office/word/2010/wordprocessingDrawing" xmlns:wp="http://schemas.openxmlformats.org/drawingml/2006/wordprocessingDrawing" xmlns:w10="urn:schemas-microsoft-com:office:word" xmlns:w="http://schemas.openxmlformats.org/wordprocessingml/2006/main" xmlns:w14="http://schemas.microsoft.com/office/word/2010/wordml" xmlns:w15="http://schemas.microsoft.com/office/word/2012/wordml" xmlns:w16se="http://schemas.microsoft.com/office/word/2015/wordml/symex" xmlns:wpg="http://schemas.microsoft.com/office/word/2010/wordprocessingGroup" xmlns:wpi="http://schemas.microsoft.com/office/word/2010/wordprocessingInk" xmlns:wne="http://schemas.microsoft.com/office/word/2006/wordml" xmlns:wps="http://schemas.microsoft.com/office/word/2010/wordprocessingShape" mc:Ignorable="w14 w15 w16se wp14">
+<w:hdr xmlns:wpc="http://schemas.microsoft.com/office/word/2010/wordprocessingCanvas" xmlns:cx="http://schemas.microsoft.com/office/drawing/2014/chartex" xmlns:cx1="http://schemas.microsoft.com/office/drawing/2015/9/8/chartex" xmlns:cx2="http://schemas.microsoft.com/office/drawing/2015/10/21/chartex" xmlns:cx3="http://schemas.microsoft.com/office/drawing/2016/5/9/chartex" xmlns:cx4="http://schemas.microsoft.com/office/drawing/2016/5/10/chartex" xmlns:cx5="http://schemas.microsoft.com/office/drawing/2016/5/11/chartex" xmlns:cx6="http://schemas.microsoft.com/office/drawing/2016/5/12/chartex" xmlns:cx7="http://schemas.microsoft.com/office/drawing/2016/5/13/chartex" xmlns:cx8="http://schemas.microsoft.com/office/drawing/2016/5/14/chartex" xmlns:mc="http://schemas.openxmlformats.org/markup-compatibility/2006" xmlns:aink="http://schemas.microsoft.com/office/drawing/2016/ink" xmlns:am3d="http://schemas.microsoft.com/office/drawing/2017/model3d" xmlns:o="urn:schemas-microsoft-com:office:office" xmlns:oel="http://schemas.microsoft.com/office/2019/extlst" xmlns:r="http://schemas.openxmlformats.org/officeDocument/2006/relationships" xmlns:m="http://schemas.openxmlformats.org/officeDocument/2006/math" xmlns:v="urn:schemas-microsoft-com:vml" xmlns:wp14="http://schemas.microsoft.com/office/word/2010/wordprocessingDrawing" xmlns:wp="http://schemas.openxmlformats.org/drawingml/2006/wordprocessingDrawing" xmlns:w10="urn:schemas-microsoft-com:office:word" xmlns:w="http://schemas.openxmlformats.org/wordprocessingml/2006/main" xmlns:w14="http://schemas.microsoft.com/office/word/2010/wordml" xmlns:w15="http://schemas.microsoft.com/office/word/2012/wordml" xmlns:w16cex="http://schemas.microsoft.com/office/word/2018/wordml/cex" xmlns:w16cid="http://schemas.microsoft.com/office/word/2016/wordml/cid" xmlns:w16="http://schemas.microsoft.com/office/word/2018/wordml" xmlns:w16du="http://schemas.microsoft.com/office/word/2023/wordml/word16du" xmlns:w16sdtdh="http://schemas.microsoft.com/office/word/2020/wordml/sdtdatahash" xmlns:w16sdtfl="http://schemas.microsoft.com/office/word/2024/wordml/sdtformatlock" xmlns:w16se="http://schemas.microsoft.com/office/word/2015/wordml/symex" xmlns:wpg="http://schemas.microsoft.com/office/word/2010/wordprocessingGroup" xmlns:wpi="http://schemas.microsoft.com/office/word/2010/wordprocessingInk" xmlns:wne="http://schemas.microsoft.com/office/word/2006/wordml" xmlns:wps="http://schemas.microsoft.com/office/word/2010/wordprocessingShape" mc:Ignorable="w14 w15 w16se w16cid w16 w16cex w16sdtdh w16sdtfl w16du wp14">
   <w:p>
     <w:pPr>
       <w:pStyle w:val="Cabealho"/>
@@ -3076,7 +2897,7 @@
 </file>
 
 <file path=word/header3.xml><?xml version="1.0" encoding="utf-8"?>
-<w:hdr xmlns:wpc="http://schemas.microsoft.com/office/word/2010/wordprocessingCanvas" xmlns:cx="http://schemas.microsoft.com/office/drawing/2014/chartex" xmlns:cx1="http://schemas.microsoft.com/office/drawing/2015/9/8/chartex" xmlns:mc="http://schemas.openxmlformats.org/markup-compatibility/2006" xmlns:o="urn:schemas-microsoft-com:office:office" xmlns:r="http://schemas.openxmlformats.org/officeDocument/2006/relationships" xmlns:m="http://schemas.openxmlformats.org/officeDocument/2006/math" xmlns:v="urn:schemas-microsoft-com:vml" xmlns:wp14="http://schemas.microsoft.com/office/word/2010/wordprocessingDrawing" xmlns:wp="http://schemas.openxmlformats.org/drawingml/2006/wordprocessingDrawing" xmlns:w10="urn:schemas-microsoft-com:office:word" xmlns:w="http://schemas.openxmlformats.org/wordprocessingml/2006/main" xmlns:w14="http://schemas.microsoft.com/office/word/2010/wordml" xmlns:w15="http://schemas.microsoft.com/office/word/2012/wordml" xmlns:w16se="http://schemas.microsoft.com/office/word/2015/wordml/symex" xmlns:wpg="http://schemas.microsoft.com/office/word/2010/wordprocessingGroup" xmlns:wpi="http://schemas.microsoft.com/office/word/2010/wordprocessingInk" xmlns:wne="http://schemas.microsoft.com/office/word/2006/wordml" xmlns:wps="http://schemas.microsoft.com/office/word/2010/wordprocessingShape" mc:Ignorable="w14 w15 w16se wp14">
+<w:hdr xmlns:wpc="http://schemas.microsoft.com/office/word/2010/wordprocessingCanvas" xmlns:cx="http://schemas.microsoft.com/office/drawing/2014/chartex" xmlns:cx1="http://schemas.microsoft.com/office/drawing/2015/9/8/chartex" xmlns:cx2="http://schemas.microsoft.com/office/drawing/2015/10/21/chartex" xmlns:cx3="http://schemas.microsoft.com/office/drawing/2016/5/9/chartex" xmlns:cx4="http://schemas.microsoft.com/office/drawing/2016/5/10/chartex" xmlns:cx5="http://schemas.microsoft.com/office/drawing/2016/5/11/chartex" xmlns:cx6="http://schemas.microsoft.com/office/drawing/2016/5/12/chartex" xmlns:cx7="http://schemas.microsoft.com/office/drawing/2016/5/13/chartex" xmlns:cx8="http://schemas.microsoft.com/office/drawing/2016/5/14/chartex" xmlns:mc="http://schemas.openxmlformats.org/markup-compatibility/2006" xmlns:aink="http://schemas.microsoft.com/office/drawing/2016/ink" xmlns:am3d="http://schemas.microsoft.com/office/drawing/2017/model3d" xmlns:o="urn:schemas-microsoft-com:office:office" xmlns:oel="http://schemas.microsoft.com/office/2019/extlst" xmlns:r="http://schemas.openxmlformats.org/officeDocument/2006/relationships" xmlns:m="http://schemas.openxmlformats.org/officeDocument/2006/math" xmlns:v="urn:schemas-microsoft-com:vml" xmlns:wp14="http://schemas.microsoft.com/office/word/2010/wordprocessingDrawing" xmlns:wp="http://schemas.openxmlformats.org/drawingml/2006/wordprocessingDrawing" xmlns:w10="urn:schemas-microsoft-com:office:word" xmlns:w="http://schemas.openxmlformats.org/wordprocessingml/2006/main" xmlns:w14="http://schemas.microsoft.com/office/word/2010/wordml" xmlns:w15="http://schemas.microsoft.com/office/word/2012/wordml" xmlns:w16cex="http://schemas.microsoft.com/office/word/2018/wordml/cex" xmlns:w16cid="http://schemas.microsoft.com/office/word/2016/wordml/cid" xmlns:w16="http://schemas.microsoft.com/office/word/2018/wordml" xmlns:w16du="http://schemas.microsoft.com/office/word/2023/wordml/word16du" xmlns:w16sdtdh="http://schemas.microsoft.com/office/word/2020/wordml/sdtdatahash" xmlns:w16sdtfl="http://schemas.microsoft.com/office/word/2024/wordml/sdtformatlock" xmlns:w16se="http://schemas.microsoft.com/office/word/2015/wordml/symex" xmlns:wpg="http://schemas.microsoft.com/office/word/2010/wordprocessingGroup" xmlns:wpi="http://schemas.microsoft.com/office/word/2010/wordprocessingInk" xmlns:wne="http://schemas.microsoft.com/office/word/2006/wordml" xmlns:wps="http://schemas.microsoft.com/office/word/2010/wordprocessingShape" mc:Ignorable="w14 w15 w16se w16cid w16 w16cex w16sdtdh w16sdtfl w16du wp14">
   <w:p>
     <w:pPr>
       <w:pStyle w:val="Cabealho"/>
@@ -3086,7 +2907,7 @@
 </file>
 
 <file path=word/styles.xml><?xml version="1.0" encoding="utf-8"?>
-<w:styles xmlns:mc="http://schemas.openxmlformats.org/markup-compatibility/2006" xmlns:r="http://schemas.openxmlformats.org/officeDocument/2006/relationships" xmlns:w="http://schemas.openxmlformats.org/wordprocessingml/2006/main" xmlns:w14="http://schemas.microsoft.com/office/word/2010/wordml" xmlns:w15="http://schemas.microsoft.com/office/word/2012/wordml" xmlns:w16se="http://schemas.microsoft.com/office/word/2015/wordml/symex" mc:Ignorable="w14 w15 w16se">
+<w:styles xmlns:mc="http://schemas.openxmlformats.org/markup-compatibility/2006" xmlns:r="http://schemas.openxmlformats.org/officeDocument/2006/relationships" xmlns:w="http://schemas.openxmlformats.org/wordprocessingml/2006/main" xmlns:w14="http://schemas.microsoft.com/office/word/2010/wordml" xmlns:w15="http://schemas.microsoft.com/office/word/2012/wordml" xmlns:w16cex="http://schemas.microsoft.com/office/word/2018/wordml/cex" xmlns:w16cid="http://schemas.microsoft.com/office/word/2016/wordml/cid" xmlns:w16="http://schemas.microsoft.com/office/word/2018/wordml" xmlns:w16du="http://schemas.microsoft.com/office/word/2023/wordml/word16du" xmlns:w16sdtdh="http://schemas.microsoft.com/office/word/2020/wordml/sdtdatahash" xmlns:w16sdtfl="http://schemas.microsoft.com/office/word/2024/wordml/sdtformatlock" xmlns:w16se="http://schemas.microsoft.com/office/word/2015/wordml/symex" mc:Ignorable="w14 w15 w16se w16cid w16 w16cex w16sdtdh w16sdtfl w16du">
   <w:docDefaults>
     <w:rPrDefault>
       <w:rPr>
@@ -3102,7 +2923,7 @@
       </w:pPr>
     </w:pPrDefault>
   </w:docDefaults>
-  <w:latentStyles w:defLockedState="0" w:defUIPriority="99" w:defSemiHidden="0" w:defUnhideWhenUsed="0" w:defQFormat="0" w:count="371">
+  <w:latentStyles w:defLockedState="0" w:defUIPriority="99" w:defSemiHidden="0" w:defUnhideWhenUsed="0" w:defQFormat="0" w:count="376">
     <w:lsdException w:name="Normal" w:uiPriority="0" w:qFormat="1"/>
     <w:lsdException w:name="heading 1" w:uiPriority="9" w:qFormat="1"/>
     <w:lsdException w:name="heading 2" w:semiHidden="1" w:uiPriority="9" w:unhideWhenUsed="1" w:qFormat="1"/>
@@ -3474,6 +3295,11 @@
     <w:lsdException w:name="List Table 5 Dark Accent 6" w:uiPriority="50"/>
     <w:lsdException w:name="List Table 6 Colorful Accent 6" w:uiPriority="51"/>
     <w:lsdException w:name="List Table 7 Colorful Accent 6" w:uiPriority="52"/>
+    <w:lsdException w:name="Mention" w:semiHidden="1" w:unhideWhenUsed="1"/>
+    <w:lsdException w:name="Smart Hyperlink" w:semiHidden="1" w:unhideWhenUsed="1"/>
+    <w:lsdException w:name="Hashtag" w:semiHidden="1" w:unhideWhenUsed="1"/>
+    <w:lsdException w:name="Unresolved Mention" w:semiHidden="1" w:unhideWhenUsed="1"/>
+    <w:lsdException w:name="Smart Link" w:semiHidden="1" w:unhideWhenUsed="1"/>
   </w:latentStyles>
   <w:style w:type="paragraph" w:default="1" w:styleId="Normal">
     <w:name w:val="Normal"/>

</xml_diff>